<commit_message>
Bijna klaar met mijn deel!
</commit_message>
<xml_diff>
--- a/Report/Lexing and parsing.docx
+++ b/Report/Lexing and parsing.docx
@@ -456,14 +456,24 @@
     </w:sdt>
     <w:p>
       <w:pPr>
-        <w:pStyle w:val="Title"/>
-        <w:jc w:val="both"/>
+        <w:rPr>
+          <w:rFonts w:asciiTheme="majorHAnsi" w:hAnsiTheme="majorHAnsi"/>
+          <w:sz w:val="56"/>
+          <w:szCs w:val="56"/>
+          <w:lang w:val="en-US"/>
+        </w:rPr>
       </w:pPr>
       <w:bookmarkStart w:id="0" w:name="_Toc453946910"/>
       <w:bookmarkStart w:id="1" w:name="_Toc453946986"/>
       <w:bookmarkStart w:id="2" w:name="_Toc453947031"/>
-      <w:bookmarkStart w:id="3" w:name="_Toc453947725"/>
-      <w:r>
+      <w:bookmarkStart w:id="3" w:name="_Toc453949056"/>
+      <w:r>
+        <w:rPr>
+          <w:rFonts w:asciiTheme="majorHAnsi" w:hAnsiTheme="majorHAnsi"/>
+          <w:sz w:val="56"/>
+          <w:szCs w:val="56"/>
+          <w:lang w:val="en-US"/>
+        </w:rPr>
         <w:lastRenderedPageBreak/>
         <w:t>Table of Contents</w:t>
       </w:r>
@@ -478,7 +488,6 @@
         <w:tabs>
           <w:tab w:val="right" w:leader="dot" w:pos="9062"/>
         </w:tabs>
-        <w:jc w:val="both"/>
         <w:rPr>
           <w:rFonts w:eastAsiaTheme="minorEastAsia"/>
           <w:noProof/>
@@ -489,18 +498,19 @@
         <w:fldChar w:fldCharType="begin"/>
       </w:r>
       <w:r>
-        <w:instrText xml:space="preserve"> TOC \h \z \t "Heading 1;2;Heading 2;3;Title;1" </w:instrText>
+        <w:instrText xml:space="preserve"> TOC \h \z \t "Heading 1;2;Title;1" </w:instrText>
       </w:r>
       <w:r>
         <w:fldChar w:fldCharType="separate"/>
       </w:r>
-      <w:hyperlink w:anchor="_Toc453947725" w:history="1">
+      <w:hyperlink w:anchor="_Toc453949133" w:history="1">
         <w:r>
           <w:rPr>
             <w:rStyle w:val="Hyperlink"/>
             <w:noProof/>
-          </w:rPr>
-          <w:t>Table of Contents</w:t>
+            <w:lang w:val="en-US"/>
+          </w:rPr>
+          <w:t>Lexing and parsing</w:t>
         </w:r>
         <w:r>
           <w:rPr>
@@ -521,7 +531,7 @@
             <w:noProof/>
             <w:webHidden/>
           </w:rPr>
-          <w:instrText xml:space="preserve"> PAGEREF _Toc453947725 \h </w:instrText>
+          <w:instrText xml:space="preserve"> PAGEREF _Toc453949133 \h </w:instrText>
         </w:r>
         <w:r>
           <w:rPr>
@@ -541,7 +551,220 @@
             <w:noProof/>
             <w:webHidden/>
           </w:rPr>
-          <w:t>1</w:t>
+          <w:t>2</w:t>
+        </w:r>
+        <w:r>
+          <w:rPr>
+            <w:noProof/>
+            <w:webHidden/>
+          </w:rPr>
+          <w:fldChar w:fldCharType="end"/>
+        </w:r>
+      </w:hyperlink>
+    </w:p>
+    <w:p>
+      <w:pPr>
+        <w:pStyle w:val="TOC2"/>
+        <w:tabs>
+          <w:tab w:val="right" w:leader="dot" w:pos="9062"/>
+        </w:tabs>
+        <w:rPr>
+          <w:rFonts w:eastAsiaTheme="minorEastAsia"/>
+          <w:noProof/>
+          <w:lang w:eastAsia="nl-NL"/>
+        </w:rPr>
+      </w:pPr>
+      <w:hyperlink w:anchor="_Toc453949134" w:history="1">
+        <w:r>
+          <w:rPr>
+            <w:rStyle w:val="Hyperlink"/>
+            <w:noProof/>
+            <w:lang w:val="en-US"/>
+          </w:rPr>
+          <w:t>tokenizer.ml</w:t>
+        </w:r>
+        <w:r>
+          <w:rPr>
+            <w:noProof/>
+            <w:webHidden/>
+          </w:rPr>
+          <w:tab/>
+        </w:r>
+        <w:r>
+          <w:rPr>
+            <w:noProof/>
+            <w:webHidden/>
+          </w:rPr>
+          <w:fldChar w:fldCharType="begin"/>
+        </w:r>
+        <w:r>
+          <w:rPr>
+            <w:noProof/>
+            <w:webHidden/>
+          </w:rPr>
+          <w:instrText xml:space="preserve"> PAGEREF _Toc453949134 \h </w:instrText>
+        </w:r>
+        <w:r>
+          <w:rPr>
+            <w:noProof/>
+            <w:webHidden/>
+          </w:rPr>
+        </w:r>
+        <w:r>
+          <w:rPr>
+            <w:noProof/>
+            <w:webHidden/>
+          </w:rPr>
+          <w:fldChar w:fldCharType="separate"/>
+        </w:r>
+        <w:r>
+          <w:rPr>
+            <w:noProof/>
+            <w:webHidden/>
+          </w:rPr>
+          <w:t>2</w:t>
+        </w:r>
+        <w:r>
+          <w:rPr>
+            <w:noProof/>
+            <w:webHidden/>
+          </w:rPr>
+          <w:fldChar w:fldCharType="end"/>
+        </w:r>
+      </w:hyperlink>
+    </w:p>
+    <w:p>
+      <w:pPr>
+        <w:pStyle w:val="TOC2"/>
+        <w:tabs>
+          <w:tab w:val="right" w:leader="dot" w:pos="9062"/>
+        </w:tabs>
+        <w:rPr>
+          <w:rFonts w:eastAsiaTheme="minorEastAsia"/>
+          <w:noProof/>
+          <w:lang w:eastAsia="nl-NL"/>
+        </w:rPr>
+      </w:pPr>
+      <w:hyperlink w:anchor="_Toc453949135" w:history="1">
+        <w:r>
+          <w:rPr>
+            <w:rStyle w:val="Hyperlink"/>
+            <w:noProof/>
+            <w:lang w:val="en-US"/>
+          </w:rPr>
+          <w:t>parser.ml</w:t>
+        </w:r>
+        <w:r>
+          <w:rPr>
+            <w:noProof/>
+            <w:webHidden/>
+          </w:rPr>
+          <w:tab/>
+        </w:r>
+        <w:r>
+          <w:rPr>
+            <w:noProof/>
+            <w:webHidden/>
+          </w:rPr>
+          <w:fldChar w:fldCharType="begin"/>
+        </w:r>
+        <w:r>
+          <w:rPr>
+            <w:noProof/>
+            <w:webHidden/>
+          </w:rPr>
+          <w:instrText xml:space="preserve"> PAGEREF _Toc453949135 \h </w:instrText>
+        </w:r>
+        <w:r>
+          <w:rPr>
+            <w:noProof/>
+            <w:webHidden/>
+          </w:rPr>
+        </w:r>
+        <w:r>
+          <w:rPr>
+            <w:noProof/>
+            <w:webHidden/>
+          </w:rPr>
+          <w:fldChar w:fldCharType="separate"/>
+        </w:r>
+        <w:r>
+          <w:rPr>
+            <w:noProof/>
+            <w:webHidden/>
+          </w:rPr>
+          <w:t>2</w:t>
+        </w:r>
+        <w:r>
+          <w:rPr>
+            <w:noProof/>
+            <w:webHidden/>
+          </w:rPr>
+          <w:fldChar w:fldCharType="end"/>
+        </w:r>
+      </w:hyperlink>
+    </w:p>
+    <w:p>
+      <w:pPr>
+        <w:pStyle w:val="TOC2"/>
+        <w:tabs>
+          <w:tab w:val="right" w:leader="dot" w:pos="9062"/>
+        </w:tabs>
+        <w:rPr>
+          <w:rFonts w:eastAsiaTheme="minorEastAsia"/>
+          <w:noProof/>
+          <w:lang w:eastAsia="nl-NL"/>
+        </w:rPr>
+      </w:pPr>
+      <w:hyperlink w:anchor="_Toc453949136" w:history="1">
+        <w:r>
+          <w:rPr>
+            <w:rStyle w:val="Hyperlink"/>
+            <w:noProof/>
+            <w:lang w:val="en-US"/>
+          </w:rPr>
+          <w:t>exp_parser.ml</w:t>
+        </w:r>
+        <w:r>
+          <w:rPr>
+            <w:noProof/>
+            <w:webHidden/>
+          </w:rPr>
+          <w:tab/>
+        </w:r>
+        <w:r>
+          <w:rPr>
+            <w:noProof/>
+            <w:webHidden/>
+          </w:rPr>
+          <w:fldChar w:fldCharType="begin"/>
+        </w:r>
+        <w:r>
+          <w:rPr>
+            <w:noProof/>
+            <w:webHidden/>
+          </w:rPr>
+          <w:instrText xml:space="preserve"> PAGEREF _Toc453949136 \h </w:instrText>
+        </w:r>
+        <w:r>
+          <w:rPr>
+            <w:noProof/>
+            <w:webHidden/>
+          </w:rPr>
+        </w:r>
+        <w:r>
+          <w:rPr>
+            <w:noProof/>
+            <w:webHidden/>
+          </w:rPr>
+          <w:fldChar w:fldCharType="separate"/>
+        </w:r>
+        <w:r>
+          <w:rPr>
+            <w:noProof/>
+            <w:webHidden/>
+          </w:rPr>
+          <w:t>3</w:t>
         </w:r>
         <w:r>
           <w:rPr>
@@ -558,21 +781,20 @@
         <w:tabs>
           <w:tab w:val="right" w:leader="dot" w:pos="9062"/>
         </w:tabs>
-        <w:jc w:val="both"/>
         <w:rPr>
           <w:rFonts w:eastAsiaTheme="minorEastAsia"/>
           <w:noProof/>
           <w:lang w:eastAsia="nl-NL"/>
         </w:rPr>
       </w:pPr>
-      <w:hyperlink w:anchor="_Toc453947726" w:history="1">
+      <w:hyperlink w:anchor="_Toc453949137" w:history="1">
         <w:r>
           <w:rPr>
             <w:rStyle w:val="Hyperlink"/>
             <w:noProof/>
             <w:lang w:val="en-US"/>
           </w:rPr>
-          <w:t>Lexing and parsing</w:t>
+          <w:t>Typechecking</w:t>
         </w:r>
         <w:r>
           <w:rPr>
@@ -593,7 +815,7 @@
             <w:noProof/>
             <w:webHidden/>
           </w:rPr>
-          <w:instrText xml:space="preserve"> PAGEREF _Toc453947726 \h </w:instrText>
+          <w:instrText xml:space="preserve"> PAGEREF _Toc453949137 \h </w:instrText>
         </w:r>
         <w:r>
           <w:rPr>
@@ -613,7 +835,7 @@
             <w:noProof/>
             <w:webHidden/>
           </w:rPr>
-          <w:t>2</w:t>
+          <w:t>4</w:t>
         </w:r>
         <w:r>
           <w:rPr>
@@ -630,21 +852,20 @@
         <w:tabs>
           <w:tab w:val="right" w:leader="dot" w:pos="9062"/>
         </w:tabs>
-        <w:jc w:val="both"/>
         <w:rPr>
           <w:rFonts w:eastAsiaTheme="minorEastAsia"/>
           <w:noProof/>
           <w:lang w:eastAsia="nl-NL"/>
         </w:rPr>
       </w:pPr>
-      <w:hyperlink w:anchor="_Toc453947727" w:history="1">
+      <w:hyperlink w:anchor="_Toc453949138" w:history="1">
         <w:r>
           <w:rPr>
             <w:rStyle w:val="Hyperlink"/>
             <w:noProof/>
             <w:lang w:val="en-US"/>
           </w:rPr>
-          <w:t>tokenizer.ml</w:t>
+          <w:t>graph_make.ml</w:t>
         </w:r>
         <w:r>
           <w:rPr>
@@ -665,7 +886,7 @@
             <w:noProof/>
             <w:webHidden/>
           </w:rPr>
-          <w:instrText xml:space="preserve"> PAGEREF _Toc453947727 \h </w:instrText>
+          <w:instrText xml:space="preserve"> PAGEREF _Toc453949138 \h </w:instrText>
         </w:r>
         <w:r>
           <w:rPr>
@@ -685,7 +906,7 @@
             <w:noProof/>
             <w:webHidden/>
           </w:rPr>
-          <w:t>2</w:t>
+          <w:t>4</w:t>
         </w:r>
         <w:r>
           <w:rPr>
@@ -702,21 +923,20 @@
         <w:tabs>
           <w:tab w:val="right" w:leader="dot" w:pos="9062"/>
         </w:tabs>
-        <w:jc w:val="both"/>
         <w:rPr>
           <w:rFonts w:eastAsiaTheme="minorEastAsia"/>
           <w:noProof/>
           <w:lang w:eastAsia="nl-NL"/>
         </w:rPr>
       </w:pPr>
-      <w:hyperlink w:anchor="_Toc453947728" w:history="1">
+      <w:hyperlink w:anchor="_Toc453949139" w:history="1">
         <w:r>
           <w:rPr>
             <w:rStyle w:val="Hyperlink"/>
             <w:noProof/>
             <w:lang w:val="en-US"/>
           </w:rPr>
-          <w:t>parser.ml</w:t>
+          <w:t>typechecker.ml</w:t>
         </w:r>
         <w:r>
           <w:rPr>
@@ -737,7 +957,7 @@
             <w:noProof/>
             <w:webHidden/>
           </w:rPr>
-          <w:instrText xml:space="preserve"> PAGEREF _Toc453947728 \h </w:instrText>
+          <w:instrText xml:space="preserve"> PAGEREF _Toc453949139 \h </w:instrText>
         </w:r>
         <w:r>
           <w:rPr>
@@ -757,79 +977,7 @@
             <w:noProof/>
             <w:webHidden/>
           </w:rPr>
-          <w:t>2</w:t>
-        </w:r>
-        <w:r>
-          <w:rPr>
-            <w:noProof/>
-            <w:webHidden/>
-          </w:rPr>
-          <w:fldChar w:fldCharType="end"/>
-        </w:r>
-      </w:hyperlink>
-    </w:p>
-    <w:p>
-      <w:pPr>
-        <w:pStyle w:val="TOC2"/>
-        <w:tabs>
-          <w:tab w:val="right" w:leader="dot" w:pos="9062"/>
-        </w:tabs>
-        <w:jc w:val="both"/>
-        <w:rPr>
-          <w:rFonts w:eastAsiaTheme="minorEastAsia"/>
-          <w:noProof/>
-          <w:lang w:eastAsia="nl-NL"/>
-        </w:rPr>
-      </w:pPr>
-      <w:hyperlink w:anchor="_Toc453947729" w:history="1">
-        <w:r>
-          <w:rPr>
-            <w:rStyle w:val="Hyperlink"/>
-            <w:noProof/>
-            <w:lang w:val="en-US"/>
-          </w:rPr>
-          <w:t>exp_parser.ml</w:t>
-        </w:r>
-        <w:r>
-          <w:rPr>
-            <w:noProof/>
-            <w:webHidden/>
-          </w:rPr>
-          <w:tab/>
-        </w:r>
-        <w:r>
-          <w:rPr>
-            <w:noProof/>
-            <w:webHidden/>
-          </w:rPr>
-          <w:fldChar w:fldCharType="begin"/>
-        </w:r>
-        <w:r>
-          <w:rPr>
-            <w:noProof/>
-            <w:webHidden/>
-          </w:rPr>
-          <w:instrText xml:space="preserve"> PAGEREF _Toc453947729 \h </w:instrText>
-        </w:r>
-        <w:r>
-          <w:rPr>
-            <w:noProof/>
-            <w:webHidden/>
-          </w:rPr>
-        </w:r>
-        <w:r>
-          <w:rPr>
-            <w:noProof/>
-            <w:webHidden/>
-          </w:rPr>
-          <w:fldChar w:fldCharType="separate"/>
-        </w:r>
-        <w:r>
-          <w:rPr>
-            <w:noProof/>
-            <w:webHidden/>
-          </w:rPr>
-          <w:t>3</w:t>
+          <w:t>5</w:t>
         </w:r>
         <w:r>
           <w:rPr>
@@ -846,21 +994,20 @@
         <w:tabs>
           <w:tab w:val="right" w:leader="dot" w:pos="9062"/>
         </w:tabs>
-        <w:jc w:val="both"/>
         <w:rPr>
           <w:rFonts w:eastAsiaTheme="minorEastAsia"/>
           <w:noProof/>
           <w:lang w:eastAsia="nl-NL"/>
         </w:rPr>
       </w:pPr>
-      <w:hyperlink w:anchor="_Toc453947730" w:history="1">
+      <w:hyperlink w:anchor="_Toc453949140" w:history="1">
         <w:r>
           <w:rPr>
             <w:rStyle w:val="Hyperlink"/>
             <w:noProof/>
             <w:lang w:val="en-US"/>
           </w:rPr>
-          <w:t>Typechecking</w:t>
+          <w:t>Code generation</w:t>
         </w:r>
         <w:r>
           <w:rPr>
@@ -881,7 +1028,7 @@
             <w:noProof/>
             <w:webHidden/>
           </w:rPr>
-          <w:instrText xml:space="preserve"> PAGEREF _Toc453947730 \h </w:instrText>
+          <w:instrText xml:space="preserve"> PAGEREF _Toc453949140 \h </w:instrText>
         </w:r>
         <w:r>
           <w:rPr>
@@ -901,1159 +1048,7 @@
             <w:noProof/>
             <w:webHidden/>
           </w:rPr>
-          <w:t>4</w:t>
-        </w:r>
-        <w:r>
-          <w:rPr>
-            <w:noProof/>
-            <w:webHidden/>
-          </w:rPr>
-          <w:fldChar w:fldCharType="end"/>
-        </w:r>
-      </w:hyperlink>
-    </w:p>
-    <w:p>
-      <w:pPr>
-        <w:pStyle w:val="TOC2"/>
-        <w:tabs>
-          <w:tab w:val="right" w:leader="dot" w:pos="9062"/>
-        </w:tabs>
-        <w:jc w:val="both"/>
-        <w:rPr>
-          <w:rFonts w:eastAsiaTheme="minorEastAsia"/>
-          <w:noProof/>
-          <w:lang w:eastAsia="nl-NL"/>
-        </w:rPr>
-      </w:pPr>
-      <w:hyperlink w:anchor="_Toc453947731" w:history="1">
-        <w:r>
-          <w:rPr>
-            <w:rStyle w:val="Hyperlink"/>
-            <w:noProof/>
-            <w:lang w:val="en-US"/>
-          </w:rPr>
-          <w:t>m</w:t>
-        </w:r>
-        <w:r>
-          <w:rPr>
-            <w:noProof/>
-            <w:webHidden/>
-          </w:rPr>
-          <w:tab/>
-        </w:r>
-        <w:r>
-          <w:rPr>
-            <w:noProof/>
-            <w:webHidden/>
-          </w:rPr>
-          <w:fldChar w:fldCharType="begin"/>
-        </w:r>
-        <w:r>
-          <w:rPr>
-            <w:noProof/>
-            <w:webHidden/>
-          </w:rPr>
-          <w:instrText xml:space="preserve"> PAGEREF _Toc453947731 \h </w:instrText>
-        </w:r>
-        <w:r>
-          <w:rPr>
-            <w:noProof/>
-            <w:webHidden/>
-          </w:rPr>
-        </w:r>
-        <w:r>
-          <w:rPr>
-            <w:noProof/>
-            <w:webHidden/>
-          </w:rPr>
-          <w:fldChar w:fldCharType="separate"/>
-        </w:r>
-        <w:r>
-          <w:rPr>
-            <w:noProof/>
-            <w:webHidden/>
-          </w:rPr>
-          <w:t>4</w:t>
-        </w:r>
-        <w:r>
-          <w:rPr>
-            <w:noProof/>
-            <w:webHidden/>
-          </w:rPr>
-          <w:fldChar w:fldCharType="end"/>
-        </w:r>
-      </w:hyperlink>
-    </w:p>
-    <w:p>
-      <w:pPr>
-        <w:pStyle w:val="TOC2"/>
-        <w:tabs>
-          <w:tab w:val="right" w:leader="dot" w:pos="9062"/>
-        </w:tabs>
-        <w:jc w:val="both"/>
-        <w:rPr>
-          <w:rFonts w:eastAsiaTheme="minorEastAsia"/>
-          <w:noProof/>
-          <w:lang w:eastAsia="nl-NL"/>
-        </w:rPr>
-      </w:pPr>
-      <w:hyperlink w:anchor="_Toc453947732" w:history="1">
-        <w:r>
-          <w:rPr>
-            <w:rStyle w:val="Hyperlink"/>
-            <w:noProof/>
-            <w:lang w:val="en-US"/>
-          </w:rPr>
-          <w:t>m_main</w:t>
-        </w:r>
-        <w:r>
-          <w:rPr>
-            <w:noProof/>
-            <w:webHidden/>
-          </w:rPr>
-          <w:tab/>
-        </w:r>
-        <w:r>
-          <w:rPr>
-            <w:noProof/>
-            <w:webHidden/>
-          </w:rPr>
-          <w:fldChar w:fldCharType="begin"/>
-        </w:r>
-        <w:r>
-          <w:rPr>
-            <w:noProof/>
-            <w:webHidden/>
-          </w:rPr>
-          <w:instrText xml:space="preserve"> PAGEREF _Toc453947732 \h </w:instrText>
-        </w:r>
-        <w:r>
-          <w:rPr>
-            <w:noProof/>
-            <w:webHidden/>
-          </w:rPr>
-        </w:r>
-        <w:r>
-          <w:rPr>
-            <w:noProof/>
-            <w:webHidden/>
-          </w:rPr>
-          <w:fldChar w:fldCharType="separate"/>
-        </w:r>
-        <w:r>
-          <w:rPr>
-            <w:noProof/>
-            <w:webHidden/>
-          </w:rPr>
-          <w:t>4</w:t>
-        </w:r>
-        <w:r>
-          <w:rPr>
-            <w:noProof/>
-            <w:webHidden/>
-          </w:rPr>
-          <w:fldChar w:fldCharType="end"/>
-        </w:r>
-      </w:hyperlink>
-    </w:p>
-    <w:p>
-      <w:pPr>
-        <w:pStyle w:val="TOC2"/>
-        <w:tabs>
-          <w:tab w:val="right" w:leader="dot" w:pos="9062"/>
-        </w:tabs>
-        <w:jc w:val="both"/>
-        <w:rPr>
-          <w:rFonts w:eastAsiaTheme="minorEastAsia"/>
-          <w:noProof/>
-          <w:lang w:eastAsia="nl-NL"/>
-        </w:rPr>
-      </w:pPr>
-      <w:hyperlink w:anchor="_Toc453947733" w:history="1">
-        <w:r>
-          <w:rPr>
-            <w:rStyle w:val="Hyperlink"/>
-            <w:noProof/>
-            <w:lang w:val="en-US"/>
-          </w:rPr>
-          <w:t>m_typedecls</w:t>
-        </w:r>
-        <w:r>
-          <w:rPr>
-            <w:noProof/>
-            <w:webHidden/>
-          </w:rPr>
-          <w:tab/>
-        </w:r>
-        <w:r>
-          <w:rPr>
-            <w:noProof/>
-            <w:webHidden/>
-          </w:rPr>
-          <w:fldChar w:fldCharType="begin"/>
-        </w:r>
-        <w:r>
-          <w:rPr>
-            <w:noProof/>
-            <w:webHidden/>
-          </w:rPr>
-          <w:instrText xml:space="preserve"> PAGEREF _Toc453947733 \h </w:instrText>
-        </w:r>
-        <w:r>
-          <w:rPr>
-            <w:noProof/>
-            <w:webHidden/>
-          </w:rPr>
-        </w:r>
-        <w:r>
-          <w:rPr>
-            <w:noProof/>
-            <w:webHidden/>
-          </w:rPr>
-          <w:fldChar w:fldCharType="separate"/>
-        </w:r>
-        <w:r>
-          <w:rPr>
-            <w:noProof/>
-            <w:webHidden/>
-          </w:rPr>
-          <w:t>4</w:t>
-        </w:r>
-        <w:r>
-          <w:rPr>
-            <w:noProof/>
-            <w:webHidden/>
-          </w:rPr>
-          <w:fldChar w:fldCharType="end"/>
-        </w:r>
-      </w:hyperlink>
-    </w:p>
-    <w:p>
-      <w:pPr>
-        <w:pStyle w:val="TOC2"/>
-        <w:tabs>
-          <w:tab w:val="right" w:leader="dot" w:pos="9062"/>
-        </w:tabs>
-        <w:jc w:val="both"/>
-        <w:rPr>
-          <w:rFonts w:eastAsiaTheme="minorEastAsia"/>
-          <w:noProof/>
-          <w:lang w:eastAsia="nl-NL"/>
-        </w:rPr>
-      </w:pPr>
-      <w:hyperlink w:anchor="_Toc453947734" w:history="1">
-        <w:r>
-          <w:rPr>
-            <w:rStyle w:val="Hyperlink"/>
-            <w:noProof/>
-            <w:lang w:val="en-US"/>
-          </w:rPr>
-          <w:t>m_sccs</w:t>
-        </w:r>
-        <w:r>
-          <w:rPr>
-            <w:noProof/>
-            <w:webHidden/>
-          </w:rPr>
-          <w:tab/>
-        </w:r>
-        <w:r>
-          <w:rPr>
-            <w:noProof/>
-            <w:webHidden/>
-          </w:rPr>
-          <w:fldChar w:fldCharType="begin"/>
-        </w:r>
-        <w:r>
-          <w:rPr>
-            <w:noProof/>
-            <w:webHidden/>
-          </w:rPr>
-          <w:instrText xml:space="preserve"> PAGEREF _Toc453947734 \h </w:instrText>
-        </w:r>
-        <w:r>
-          <w:rPr>
-            <w:noProof/>
-            <w:webHidden/>
-          </w:rPr>
-        </w:r>
-        <w:r>
-          <w:rPr>
-            <w:noProof/>
-            <w:webHidden/>
-          </w:rPr>
-          <w:fldChar w:fldCharType="separate"/>
-        </w:r>
-        <w:r>
-          <w:rPr>
-            <w:noProof/>
-            <w:webHidden/>
-          </w:rPr>
-          <w:t>4</w:t>
-        </w:r>
-        <w:r>
-          <w:rPr>
-            <w:noProof/>
-            <w:webHidden/>
-          </w:rPr>
-          <w:fldChar w:fldCharType="end"/>
-        </w:r>
-      </w:hyperlink>
-    </w:p>
-    <w:p>
-      <w:pPr>
-        <w:pStyle w:val="TOC2"/>
-        <w:tabs>
-          <w:tab w:val="right" w:leader="dot" w:pos="9062"/>
-        </w:tabs>
-        <w:jc w:val="both"/>
-        <w:rPr>
-          <w:rFonts w:eastAsiaTheme="minorEastAsia"/>
-          <w:noProof/>
-          <w:lang w:eastAsia="nl-NL"/>
-        </w:rPr>
-      </w:pPr>
-      <w:hyperlink w:anchor="_Toc453947735" w:history="1">
-        <w:r>
-          <w:rPr>
-            <w:rStyle w:val="Hyperlink"/>
-            <w:noProof/>
-            <w:lang w:val="en-US"/>
-          </w:rPr>
-          <w:t>check_scc</w:t>
-        </w:r>
-        <w:r>
-          <w:rPr>
-            <w:noProof/>
-            <w:webHidden/>
-          </w:rPr>
-          <w:tab/>
-        </w:r>
-        <w:r>
-          <w:rPr>
-            <w:noProof/>
-            <w:webHidden/>
-          </w:rPr>
-          <w:fldChar w:fldCharType="begin"/>
-        </w:r>
-        <w:r>
-          <w:rPr>
-            <w:noProof/>
-            <w:webHidden/>
-          </w:rPr>
-          <w:instrText xml:space="preserve"> PAGEREF _Toc453947735 \h </w:instrText>
-        </w:r>
-        <w:r>
-          <w:rPr>
-            <w:noProof/>
-            <w:webHidden/>
-          </w:rPr>
-        </w:r>
-        <w:r>
-          <w:rPr>
-            <w:noProof/>
-            <w:webHidden/>
-          </w:rPr>
-          <w:fldChar w:fldCharType="separate"/>
-        </w:r>
-        <w:r>
-          <w:rPr>
-            <w:noProof/>
-            <w:webHidden/>
-          </w:rPr>
-          <w:t>4</w:t>
-        </w:r>
-        <w:r>
-          <w:rPr>
-            <w:noProof/>
-            <w:webHidden/>
-          </w:rPr>
-          <w:fldChar w:fldCharType="end"/>
-        </w:r>
-      </w:hyperlink>
-    </w:p>
-    <w:p>
-      <w:pPr>
-        <w:pStyle w:val="TOC2"/>
-        <w:tabs>
-          <w:tab w:val="right" w:leader="dot" w:pos="9062"/>
-        </w:tabs>
-        <w:jc w:val="both"/>
-        <w:rPr>
-          <w:rFonts w:eastAsiaTheme="minorEastAsia"/>
-          <w:noProof/>
-          <w:lang w:eastAsia="nl-NL"/>
-        </w:rPr>
-      </w:pPr>
-      <w:hyperlink w:anchor="_Toc453947736" w:history="1">
-        <w:r>
-          <w:rPr>
-            <w:rStyle w:val="Hyperlink"/>
-            <w:noProof/>
-            <w:lang w:val="en-US"/>
-          </w:rPr>
-          <w:t>new_env</w:t>
-        </w:r>
-        <w:r>
-          <w:rPr>
-            <w:noProof/>
-            <w:webHidden/>
-          </w:rPr>
-          <w:tab/>
-        </w:r>
-        <w:r>
-          <w:rPr>
-            <w:noProof/>
-            <w:webHidden/>
-          </w:rPr>
-          <w:fldChar w:fldCharType="begin"/>
-        </w:r>
-        <w:r>
-          <w:rPr>
-            <w:noProof/>
-            <w:webHidden/>
-          </w:rPr>
-          <w:instrText xml:space="preserve"> PAGEREF _Toc453947736 \h </w:instrText>
-        </w:r>
-        <w:r>
-          <w:rPr>
-            <w:noProof/>
-            <w:webHidden/>
-          </w:rPr>
-        </w:r>
-        <w:r>
-          <w:rPr>
-            <w:noProof/>
-            <w:webHidden/>
-          </w:rPr>
-          <w:fldChar w:fldCharType="separate"/>
-        </w:r>
-        <w:r>
-          <w:rPr>
-            <w:noProof/>
-            <w:webHidden/>
-          </w:rPr>
-          <w:t>5</w:t>
-        </w:r>
-        <w:r>
-          <w:rPr>
-            <w:noProof/>
-            <w:webHidden/>
-          </w:rPr>
-          <w:fldChar w:fldCharType="end"/>
-        </w:r>
-      </w:hyperlink>
-    </w:p>
-    <w:p>
-      <w:pPr>
-        <w:pStyle w:val="TOC2"/>
-        <w:tabs>
-          <w:tab w:val="right" w:leader="dot" w:pos="9062"/>
-        </w:tabs>
-        <w:jc w:val="both"/>
-        <w:rPr>
-          <w:rFonts w:eastAsiaTheme="minorEastAsia"/>
-          <w:noProof/>
-          <w:lang w:eastAsia="nl-NL"/>
-        </w:rPr>
-      </w:pPr>
-      <w:hyperlink w:anchor="_Toc453947737" w:history="1">
-        <w:r>
-          <w:rPr>
-            <w:rStyle w:val="Hyperlink"/>
-            <w:noProof/>
-            <w:lang w:val="en-US"/>
-          </w:rPr>
-          <w:t>pretype_fun/pretype_var</w:t>
-        </w:r>
-        <w:r>
-          <w:rPr>
-            <w:noProof/>
-            <w:webHidden/>
-          </w:rPr>
-          <w:tab/>
-        </w:r>
-        <w:r>
-          <w:rPr>
-            <w:noProof/>
-            <w:webHidden/>
-          </w:rPr>
-          <w:fldChar w:fldCharType="begin"/>
-        </w:r>
-        <w:r>
-          <w:rPr>
-            <w:noProof/>
-            <w:webHidden/>
-          </w:rPr>
-          <w:instrText xml:space="preserve"> PAGEREF _Toc453947737 \h </w:instrText>
-        </w:r>
-        <w:r>
-          <w:rPr>
-            <w:noProof/>
-            <w:webHidden/>
-          </w:rPr>
-        </w:r>
-        <w:r>
-          <w:rPr>
-            <w:noProof/>
-            <w:webHidden/>
-          </w:rPr>
-          <w:fldChar w:fldCharType="separate"/>
-        </w:r>
-        <w:r>
-          <w:rPr>
-            <w:noProof/>
-            <w:webHidden/>
-          </w:rPr>
-          <w:t>5</w:t>
-        </w:r>
-        <w:r>
-          <w:rPr>
-            <w:noProof/>
-            <w:webHidden/>
-          </w:rPr>
-          <w:fldChar w:fldCharType="end"/>
-        </w:r>
-      </w:hyperlink>
-    </w:p>
-    <w:p>
-      <w:pPr>
-        <w:pStyle w:val="TOC2"/>
-        <w:tabs>
-          <w:tab w:val="right" w:leader="dot" w:pos="9062"/>
-        </w:tabs>
-        <w:jc w:val="both"/>
-        <w:rPr>
-          <w:rFonts w:eastAsiaTheme="minorEastAsia"/>
-          <w:noProof/>
-          <w:lang w:eastAsia="nl-NL"/>
-        </w:rPr>
-      </w:pPr>
-      <w:hyperlink w:anchor="_Toc453947738" w:history="1">
-        <w:r>
-          <w:rPr>
-            <w:rStyle w:val="Hyperlink"/>
-            <w:noProof/>
-            <w:lang w:val="en-US"/>
-          </w:rPr>
-          <w:t>m_scc</w:t>
-        </w:r>
-        <w:r>
-          <w:rPr>
-            <w:noProof/>
-            <w:webHidden/>
-          </w:rPr>
-          <w:tab/>
-        </w:r>
-        <w:r>
-          <w:rPr>
-            <w:noProof/>
-            <w:webHidden/>
-          </w:rPr>
-          <w:fldChar w:fldCharType="begin"/>
-        </w:r>
-        <w:r>
-          <w:rPr>
-            <w:noProof/>
-            <w:webHidden/>
-          </w:rPr>
-          <w:instrText xml:space="preserve"> PAGEREF _Toc453947738 \h </w:instrText>
-        </w:r>
-        <w:r>
-          <w:rPr>
-            <w:noProof/>
-            <w:webHidden/>
-          </w:rPr>
-        </w:r>
-        <w:r>
-          <w:rPr>
-            <w:noProof/>
-            <w:webHidden/>
-          </w:rPr>
-          <w:fldChar w:fldCharType="separate"/>
-        </w:r>
-        <w:r>
-          <w:rPr>
-            <w:noProof/>
-            <w:webHidden/>
-          </w:rPr>
-          <w:t>5</w:t>
-        </w:r>
-        <w:r>
-          <w:rPr>
-            <w:noProof/>
-            <w:webHidden/>
-          </w:rPr>
-          <w:fldChar w:fldCharType="end"/>
-        </w:r>
-      </w:hyperlink>
-    </w:p>
-    <w:p>
-      <w:pPr>
-        <w:pStyle w:val="TOC2"/>
-        <w:tabs>
-          <w:tab w:val="right" w:leader="dot" w:pos="9062"/>
-        </w:tabs>
-        <w:jc w:val="both"/>
-        <w:rPr>
-          <w:rFonts w:eastAsiaTheme="minorEastAsia"/>
-          <w:noProof/>
-          <w:lang w:eastAsia="nl-NL"/>
-        </w:rPr>
-      </w:pPr>
-      <w:hyperlink w:anchor="_Toc453947739" w:history="1">
-        <w:r>
-          <w:rPr>
-            <w:rStyle w:val="Hyperlink"/>
-            <w:noProof/>
-            <w:lang w:val="en-US"/>
-          </w:rPr>
-          <w:t>m_fundecl</w:t>
-        </w:r>
-        <w:r>
-          <w:rPr>
-            <w:noProof/>
-            <w:webHidden/>
-          </w:rPr>
-          <w:tab/>
-        </w:r>
-        <w:r>
-          <w:rPr>
-            <w:noProof/>
-            <w:webHidden/>
-          </w:rPr>
-          <w:fldChar w:fldCharType="begin"/>
-        </w:r>
-        <w:r>
-          <w:rPr>
-            <w:noProof/>
-            <w:webHidden/>
-          </w:rPr>
-          <w:instrText xml:space="preserve"> PAGEREF _Toc453947739 \h </w:instrText>
-        </w:r>
-        <w:r>
-          <w:rPr>
-            <w:noProof/>
-            <w:webHidden/>
-          </w:rPr>
-        </w:r>
-        <w:r>
-          <w:rPr>
-            <w:noProof/>
-            <w:webHidden/>
-          </w:rPr>
-          <w:fldChar w:fldCharType="separate"/>
-        </w:r>
-        <w:r>
-          <w:rPr>
-            <w:noProof/>
-            <w:webHidden/>
-          </w:rPr>
-          <w:t>5</w:t>
-        </w:r>
-        <w:r>
-          <w:rPr>
-            <w:noProof/>
-            <w:webHidden/>
-          </w:rPr>
-          <w:fldChar w:fldCharType="end"/>
-        </w:r>
-      </w:hyperlink>
-    </w:p>
-    <w:p>
-      <w:pPr>
-        <w:pStyle w:val="TOC2"/>
-        <w:tabs>
-          <w:tab w:val="right" w:leader="dot" w:pos="9062"/>
-        </w:tabs>
-        <w:jc w:val="both"/>
-        <w:rPr>
-          <w:rFonts w:eastAsiaTheme="minorEastAsia"/>
-          <w:noProof/>
-          <w:lang w:eastAsia="nl-NL"/>
-        </w:rPr>
-      </w:pPr>
-      <w:hyperlink w:anchor="_Toc453947740" w:history="1">
-        <w:r>
-          <w:rPr>
-            <w:rStyle w:val="Hyperlink"/>
-            <w:noProof/>
-            <w:lang w:val="en-US"/>
-          </w:rPr>
-          <w:t>m_vardecl</w:t>
-        </w:r>
-        <w:r>
-          <w:rPr>
-            <w:noProof/>
-            <w:webHidden/>
-          </w:rPr>
-          <w:tab/>
-        </w:r>
-        <w:r>
-          <w:rPr>
-            <w:noProof/>
-            <w:webHidden/>
-          </w:rPr>
-          <w:fldChar w:fldCharType="begin"/>
-        </w:r>
-        <w:r>
-          <w:rPr>
-            <w:noProof/>
-            <w:webHidden/>
-          </w:rPr>
-          <w:instrText xml:space="preserve"> PAGEREF _Toc453947740 \h </w:instrText>
-        </w:r>
-        <w:r>
-          <w:rPr>
-            <w:noProof/>
-            <w:webHidden/>
-          </w:rPr>
-        </w:r>
-        <w:r>
-          <w:rPr>
-            <w:noProof/>
-            <w:webHidden/>
-          </w:rPr>
-          <w:fldChar w:fldCharType="separate"/>
-        </w:r>
-        <w:r>
-          <w:rPr>
-            <w:noProof/>
-            <w:webHidden/>
-          </w:rPr>
-          <w:t>5</w:t>
-        </w:r>
-        <w:r>
-          <w:rPr>
-            <w:noProof/>
-            <w:webHidden/>
-          </w:rPr>
-          <w:fldChar w:fldCharType="end"/>
-        </w:r>
-      </w:hyperlink>
-    </w:p>
-    <w:p>
-      <w:pPr>
-        <w:pStyle w:val="TOC2"/>
-        <w:tabs>
-          <w:tab w:val="right" w:leader="dot" w:pos="9062"/>
-        </w:tabs>
-        <w:jc w:val="both"/>
-        <w:rPr>
-          <w:rFonts w:eastAsiaTheme="minorEastAsia"/>
-          <w:noProof/>
-          <w:lang w:eastAsia="nl-NL"/>
-        </w:rPr>
-      </w:pPr>
-      <w:hyperlink w:anchor="_Toc453947741" w:history="1">
-        <w:r>
-          <w:rPr>
-            <w:rStyle w:val="Hyperlink"/>
-            <w:noProof/>
-            <w:lang w:val="en-US"/>
-          </w:rPr>
-          <w:t>m_stmts</w:t>
-        </w:r>
-        <w:r>
-          <w:rPr>
-            <w:noProof/>
-            <w:webHidden/>
-          </w:rPr>
-          <w:tab/>
-        </w:r>
-        <w:r>
-          <w:rPr>
-            <w:noProof/>
-            <w:webHidden/>
-          </w:rPr>
-          <w:fldChar w:fldCharType="begin"/>
-        </w:r>
-        <w:r>
-          <w:rPr>
-            <w:noProof/>
-            <w:webHidden/>
-          </w:rPr>
-          <w:instrText xml:space="preserve"> PAGEREF _Toc453947741 \h </w:instrText>
-        </w:r>
-        <w:r>
-          <w:rPr>
-            <w:noProof/>
-            <w:webHidden/>
-          </w:rPr>
-        </w:r>
-        <w:r>
-          <w:rPr>
-            <w:noProof/>
-            <w:webHidden/>
-          </w:rPr>
-          <w:fldChar w:fldCharType="separate"/>
-        </w:r>
-        <w:r>
-          <w:rPr>
-            <w:noProof/>
-            <w:webHidden/>
-          </w:rPr>
-          <w:t>5</w:t>
-        </w:r>
-        <w:r>
-          <w:rPr>
-            <w:noProof/>
-            <w:webHidden/>
-          </w:rPr>
-          <w:fldChar w:fldCharType="end"/>
-        </w:r>
-      </w:hyperlink>
-    </w:p>
-    <w:p>
-      <w:pPr>
-        <w:pStyle w:val="TOC2"/>
-        <w:tabs>
-          <w:tab w:val="right" w:leader="dot" w:pos="9062"/>
-        </w:tabs>
-        <w:jc w:val="both"/>
-        <w:rPr>
-          <w:rFonts w:eastAsiaTheme="minorEastAsia"/>
-          <w:noProof/>
-          <w:lang w:eastAsia="nl-NL"/>
-        </w:rPr>
-      </w:pPr>
-      <w:hyperlink w:anchor="_Toc453947742" w:history="1">
-        <w:r>
-          <w:rPr>
-            <w:rStyle w:val="Hyperlink"/>
-            <w:noProof/>
-            <w:lang w:val="en-US"/>
-          </w:rPr>
-          <w:t>m_stmt</w:t>
-        </w:r>
-        <w:r>
-          <w:rPr>
-            <w:noProof/>
-            <w:webHidden/>
-          </w:rPr>
-          <w:tab/>
-        </w:r>
-        <w:r>
-          <w:rPr>
-            <w:noProof/>
-            <w:webHidden/>
-          </w:rPr>
-          <w:fldChar w:fldCharType="begin"/>
-        </w:r>
-        <w:r>
-          <w:rPr>
-            <w:noProof/>
-            <w:webHidden/>
-          </w:rPr>
-          <w:instrText xml:space="preserve"> PAGEREF _Toc453947742 \h </w:instrText>
-        </w:r>
-        <w:r>
-          <w:rPr>
-            <w:noProof/>
-            <w:webHidden/>
-          </w:rPr>
-        </w:r>
-        <w:r>
-          <w:rPr>
-            <w:noProof/>
-            <w:webHidden/>
-          </w:rPr>
-          <w:fldChar w:fldCharType="separate"/>
-        </w:r>
-        <w:r>
-          <w:rPr>
-            <w:noProof/>
-            <w:webHidden/>
-          </w:rPr>
-          <w:t>6</w:t>
-        </w:r>
-        <w:r>
-          <w:rPr>
-            <w:noProof/>
-            <w:webHidden/>
-          </w:rPr>
-          <w:fldChar w:fldCharType="end"/>
-        </w:r>
-      </w:hyperlink>
-    </w:p>
-    <w:p>
-      <w:pPr>
-        <w:pStyle w:val="TOC2"/>
-        <w:tabs>
-          <w:tab w:val="right" w:leader="dot" w:pos="9062"/>
-        </w:tabs>
-        <w:jc w:val="both"/>
-        <w:rPr>
-          <w:rFonts w:eastAsiaTheme="minorEastAsia"/>
-          <w:noProof/>
-          <w:lang w:eastAsia="nl-NL"/>
-        </w:rPr>
-      </w:pPr>
-      <w:hyperlink w:anchor="_Toc453947743" w:history="1">
-        <w:r>
-          <w:rPr>
-            <w:rStyle w:val="Hyperlink"/>
-            <w:noProof/>
-            <w:lang w:val="en-US"/>
-          </w:rPr>
-          <w:t>m_exp</w:t>
-        </w:r>
-        <w:r>
-          <w:rPr>
-            <w:noProof/>
-            <w:webHidden/>
-          </w:rPr>
-          <w:tab/>
-        </w:r>
-        <w:r>
-          <w:rPr>
-            <w:noProof/>
-            <w:webHidden/>
-          </w:rPr>
-          <w:fldChar w:fldCharType="begin"/>
-        </w:r>
-        <w:r>
-          <w:rPr>
-            <w:noProof/>
-            <w:webHidden/>
-          </w:rPr>
-          <w:instrText xml:space="preserve"> PAGEREF _Toc453947743 \h </w:instrText>
-        </w:r>
-        <w:r>
-          <w:rPr>
-            <w:noProof/>
-            <w:webHidden/>
-          </w:rPr>
-        </w:r>
-        <w:r>
-          <w:rPr>
-            <w:noProof/>
-            <w:webHidden/>
-          </w:rPr>
-          <w:fldChar w:fldCharType="separate"/>
-        </w:r>
-        <w:r>
-          <w:rPr>
-            <w:noProof/>
-            <w:webHidden/>
-          </w:rPr>
-          <w:t>6</w:t>
-        </w:r>
-        <w:r>
-          <w:rPr>
-            <w:noProof/>
-            <w:webHidden/>
-          </w:rPr>
-          <w:fldChar w:fldCharType="end"/>
-        </w:r>
-      </w:hyperlink>
-    </w:p>
-    <w:p>
-      <w:pPr>
-        <w:pStyle w:val="TOC2"/>
-        <w:tabs>
-          <w:tab w:val="right" w:leader="dot" w:pos="9062"/>
-        </w:tabs>
-        <w:jc w:val="both"/>
-        <w:rPr>
-          <w:rFonts w:eastAsiaTheme="minorEastAsia"/>
-          <w:noProof/>
-          <w:lang w:eastAsia="nl-NL"/>
-        </w:rPr>
-      </w:pPr>
-      <w:hyperlink w:anchor="_Toc453947744" w:history="1">
-        <w:r>
-          <w:rPr>
-            <w:rStyle w:val="Hyperlink"/>
-            <w:noProof/>
-            <w:lang w:val="en-US"/>
-          </w:rPr>
-          <w:t>m_fieldexp</w:t>
-        </w:r>
-        <w:r>
-          <w:rPr>
-            <w:noProof/>
-            <w:webHidden/>
-          </w:rPr>
-          <w:tab/>
-        </w:r>
-        <w:r>
-          <w:rPr>
-            <w:noProof/>
-            <w:webHidden/>
-          </w:rPr>
-          <w:fldChar w:fldCharType="begin"/>
-        </w:r>
-        <w:r>
-          <w:rPr>
-            <w:noProof/>
-            <w:webHidden/>
-          </w:rPr>
-          <w:instrText xml:space="preserve"> PAGEREF _Toc453947744 \h </w:instrText>
-        </w:r>
-        <w:r>
-          <w:rPr>
-            <w:noProof/>
-            <w:webHidden/>
-          </w:rPr>
-        </w:r>
-        <w:r>
-          <w:rPr>
-            <w:noProof/>
-            <w:webHidden/>
-          </w:rPr>
-          <w:fldChar w:fldCharType="separate"/>
-        </w:r>
-        <w:r>
-          <w:rPr>
-            <w:noProof/>
-            <w:webHidden/>
-          </w:rPr>
-          <w:t>6</w:t>
-        </w:r>
-        <w:r>
-          <w:rPr>
-            <w:noProof/>
-            <w:webHidden/>
-          </w:rPr>
-          <w:fldChar w:fldCharType="end"/>
-        </w:r>
-      </w:hyperlink>
-    </w:p>
-    <w:p>
-      <w:pPr>
-        <w:pStyle w:val="TOC2"/>
-        <w:tabs>
-          <w:tab w:val="right" w:leader="dot" w:pos="9062"/>
-        </w:tabs>
-        <w:jc w:val="both"/>
-        <w:rPr>
-          <w:rFonts w:eastAsiaTheme="minorEastAsia"/>
-          <w:noProof/>
-          <w:lang w:eastAsia="nl-NL"/>
-        </w:rPr>
-      </w:pPr>
-      <w:hyperlink w:anchor="_Toc453947745" w:history="1">
-        <w:r>
-          <w:rPr>
-            <w:rStyle w:val="Hyperlink"/>
-            <w:noProof/>
-            <w:lang w:val="en-US"/>
-          </w:rPr>
-          <w:t>m_field</w:t>
-        </w:r>
-        <w:r>
-          <w:rPr>
-            <w:noProof/>
-            <w:webHidden/>
-          </w:rPr>
-          <w:tab/>
-        </w:r>
-        <w:r>
-          <w:rPr>
-            <w:noProof/>
-            <w:webHidden/>
-          </w:rPr>
-          <w:fldChar w:fldCharType="begin"/>
-        </w:r>
-        <w:r>
-          <w:rPr>
-            <w:noProof/>
-            <w:webHidden/>
-          </w:rPr>
-          <w:instrText xml:space="preserve"> PAGEREF _Toc453947745 \h </w:instrText>
-        </w:r>
-        <w:r>
-          <w:rPr>
-            <w:noProof/>
-            <w:webHidden/>
-          </w:rPr>
-        </w:r>
-        <w:r>
-          <w:rPr>
-            <w:noProof/>
-            <w:webHidden/>
-          </w:rPr>
-          <w:fldChar w:fldCharType="separate"/>
-        </w:r>
-        <w:r>
-          <w:rPr>
-            <w:noProof/>
-            <w:webHidden/>
-          </w:rPr>
-          <w:t>6</w:t>
-        </w:r>
-        <w:r>
-          <w:rPr>
-            <w:noProof/>
-            <w:webHidden/>
-          </w:rPr>
-          <w:fldChar w:fldCharType="end"/>
-        </w:r>
-      </w:hyperlink>
-    </w:p>
-    <w:p>
-      <w:pPr>
-        <w:pStyle w:val="TOC2"/>
-        <w:tabs>
-          <w:tab w:val="right" w:leader="dot" w:pos="9062"/>
-        </w:tabs>
-        <w:jc w:val="both"/>
-        <w:rPr>
-          <w:rFonts w:eastAsiaTheme="minorEastAsia"/>
-          <w:noProof/>
-          <w:lang w:eastAsia="nl-NL"/>
-        </w:rPr>
-      </w:pPr>
-      <w:hyperlink w:anchor="_Toc453947746" w:history="1">
-        <w:r>
-          <w:rPr>
-            <w:rStyle w:val="Hyperlink"/>
-            <w:noProof/>
-            <w:lang w:val="en-US"/>
-          </w:rPr>
-          <w:t>m_cons, m_id_var, m_id_fun</w:t>
-        </w:r>
-        <w:r>
-          <w:rPr>
-            <w:noProof/>
-            <w:webHidden/>
-          </w:rPr>
-          <w:tab/>
-        </w:r>
-        <w:r>
-          <w:rPr>
-            <w:noProof/>
-            <w:webHidden/>
-          </w:rPr>
-          <w:fldChar w:fldCharType="begin"/>
-        </w:r>
-        <w:r>
-          <w:rPr>
-            <w:noProof/>
-            <w:webHidden/>
-          </w:rPr>
-          <w:instrText xml:space="preserve"> PAGEREF _Toc453947746 \h </w:instrText>
-        </w:r>
-        <w:r>
-          <w:rPr>
-            <w:noProof/>
-            <w:webHidden/>
-          </w:rPr>
-        </w:r>
-        <w:r>
-          <w:rPr>
-            <w:noProof/>
-            <w:webHidden/>
-          </w:rPr>
-          <w:fldChar w:fldCharType="separate"/>
-        </w:r>
-        <w:r>
-          <w:rPr>
-            <w:noProof/>
-            <w:webHidden/>
-          </w:rPr>
-          <w:t>6</w:t>
+          <w:t>8</w:t>
         </w:r>
         <w:r>
           <w:rPr>
@@ -2070,21 +1065,20 @@
         <w:tabs>
           <w:tab w:val="right" w:leader="dot" w:pos="9062"/>
         </w:tabs>
-        <w:jc w:val="both"/>
         <w:rPr>
           <w:rFonts w:eastAsiaTheme="minorEastAsia"/>
           <w:noProof/>
           <w:lang w:eastAsia="nl-NL"/>
         </w:rPr>
       </w:pPr>
-      <w:hyperlink w:anchor="_Toc453947747" w:history="1">
+      <w:hyperlink w:anchor="_Toc453949141" w:history="1">
         <w:r>
           <w:rPr>
             <w:rStyle w:val="Hyperlink"/>
             <w:noProof/>
             <w:lang w:val="en-US"/>
           </w:rPr>
-          <w:t>Code generation</w:t>
+          <w:t>Other parts</w:t>
         </w:r>
         <w:r>
           <w:rPr>
@@ -2105,7 +1099,7 @@
             <w:noProof/>
             <w:webHidden/>
           </w:rPr>
-          <w:instrText xml:space="preserve"> PAGEREF _Toc453947747 \h </w:instrText>
+          <w:instrText xml:space="preserve"> PAGEREF _Toc453949141 \h </w:instrText>
         </w:r>
         <w:r>
           <w:rPr>
@@ -2125,7 +1119,7 @@
             <w:noProof/>
             <w:webHidden/>
           </w:rPr>
-          <w:t>7</w:t>
+          <w:t>9</w:t>
         </w:r>
         <w:r>
           <w:rPr>
@@ -2173,7 +1167,8 @@
       <w:bookmarkStart w:id="4" w:name="_Toc453946852"/>
       <w:bookmarkStart w:id="5" w:name="_Toc453946987"/>
       <w:bookmarkStart w:id="6" w:name="_Toc453947032"/>
-      <w:bookmarkStart w:id="7" w:name="_Toc453947726"/>
+      <w:bookmarkStart w:id="7" w:name="_Toc453949057"/>
+      <w:bookmarkStart w:id="8" w:name="_Toc453949133"/>
       <w:proofErr w:type="spellStart"/>
       <w:r>
         <w:rPr>
@@ -2193,6 +1188,7 @@
       <w:bookmarkEnd w:id="5"/>
       <w:bookmarkEnd w:id="6"/>
       <w:bookmarkEnd w:id="7"/>
+      <w:bookmarkEnd w:id="8"/>
     </w:p>
     <w:p>
       <w:pPr>
@@ -2202,22 +1198,24 @@
           <w:lang w:val="en-US"/>
         </w:rPr>
       </w:pPr>
-      <w:bookmarkStart w:id="8" w:name="_Toc453938716"/>
-      <w:bookmarkStart w:id="9" w:name="_Toc453946988"/>
-      <w:bookmarkStart w:id="10" w:name="_Toc453947010"/>
-      <w:bookmarkStart w:id="11" w:name="_Toc453947033"/>
-      <w:bookmarkStart w:id="12" w:name="_Toc453947727"/>
+      <w:bookmarkStart w:id="9" w:name="_Toc453938716"/>
+      <w:bookmarkStart w:id="10" w:name="_Toc453946988"/>
+      <w:bookmarkStart w:id="11" w:name="_Toc453947010"/>
+      <w:bookmarkStart w:id="12" w:name="_Toc453947033"/>
+      <w:bookmarkStart w:id="13" w:name="_Toc453949058"/>
+      <w:bookmarkStart w:id="14" w:name="_Toc453949134"/>
       <w:r>
         <w:rPr>
           <w:lang w:val="en-US"/>
         </w:rPr>
         <w:t>tokenizer.ml</w:t>
       </w:r>
-      <w:bookmarkEnd w:id="8"/>
       <w:bookmarkEnd w:id="9"/>
       <w:bookmarkEnd w:id="10"/>
       <w:bookmarkEnd w:id="11"/>
       <w:bookmarkEnd w:id="12"/>
+      <w:bookmarkEnd w:id="13"/>
+      <w:bookmarkEnd w:id="14"/>
     </w:p>
     <w:p>
       <w:pPr>
@@ -2255,7 +1253,7 @@
     </w:p>
     <w:p>
       <w:pPr>
-        <w:jc w:val="both"/>
+        <w:jc w:val="center"/>
         <w:rPr>
           <w:lang w:val="en-US"/>
         </w:rPr>
@@ -2266,9 +1264,50 @@
           <w:lang w:eastAsia="nl-NL"/>
         </w:rPr>
         <w:drawing>
+          <wp:inline distT="0" distB="0" distL="0" distR="0" wp14:anchorId="29A9D09D" wp14:editId="72B4EA0E">
+            <wp:extent cx="4763386" cy="1096860"/>
+            <wp:effectExtent l="0" t="0" r="0" b="8255"/>
+            <wp:docPr id="2" name="Picture 2"/>
+            <wp:cNvGraphicFramePr>
+              <a:graphicFrameLocks xmlns:a="http://schemas.openxmlformats.org/drawingml/2006/main" noChangeAspect="1"/>
+            </wp:cNvGraphicFramePr>
+            <a:graphic xmlns:a="http://schemas.openxmlformats.org/drawingml/2006/main">
+              <a:graphicData uri="http://schemas.openxmlformats.org/drawingml/2006/picture">
+                <pic:pic xmlns:pic="http://schemas.openxmlformats.org/drawingml/2006/picture">
+                  <pic:nvPicPr>
+                    <pic:cNvPr id="1" name=""/>
+                    <pic:cNvPicPr/>
+                  </pic:nvPicPr>
+                  <pic:blipFill>
+                    <a:blip r:embed="rId6"/>
+                    <a:stretch>
+                      <a:fillRect/>
+                    </a:stretch>
+                  </pic:blipFill>
+                  <pic:spPr>
+                    <a:xfrm>
+                      <a:off x="0" y="0"/>
+                      <a:ext cx="4787684" cy="1102455"/>
+                    </a:xfrm>
+                    <a:prstGeom prst="rect">
+                      <a:avLst/>
+                    </a:prstGeom>
+                  </pic:spPr>
+                </pic:pic>
+              </a:graphicData>
+            </a:graphic>
+          </wp:inline>
+        </w:drawing>
+      </w:r>
+      <w:r>
+        <w:rPr>
+          <w:noProof/>
+          <w:lang w:eastAsia="nl-NL"/>
+        </w:rPr>
+        <w:drawing>
           <wp:inline distT="0" distB="0" distL="0" distR="0" wp14:anchorId="618D4AD5" wp14:editId="047CC26C">
-            <wp:extent cx="5760720" cy="1326515"/>
-            <wp:effectExtent l="0" t="0" r="0" b="6985"/>
+            <wp:extent cx="4763386" cy="1096860"/>
+            <wp:effectExtent l="0" t="0" r="0" b="8255"/>
             <wp:docPr id="1" name="Picture 1"/>
             <wp:cNvGraphicFramePr>
               <a:graphicFrameLocks xmlns:a="http://schemas.openxmlformats.org/drawingml/2006/main" noChangeAspect="1"/>
@@ -2289,7 +1328,7 @@
                   <pic:spPr>
                     <a:xfrm>
                       <a:off x="0" y="0"/>
-                      <a:ext cx="5760720" cy="1326515"/>
+                      <a:ext cx="4787684" cy="1102455"/>
                     </a:xfrm>
                     <a:prstGeom prst="rect">
                       <a:avLst/>
@@ -2310,20 +1349,22 @@
           <w:lang w:val="en-US"/>
         </w:rPr>
       </w:pPr>
-      <w:bookmarkStart w:id="13" w:name="_Toc453938717"/>
-      <w:bookmarkStart w:id="14" w:name="_Toc453947011"/>
-      <w:bookmarkStart w:id="15" w:name="_Toc453947034"/>
-      <w:bookmarkStart w:id="16" w:name="_Toc453947728"/>
+      <w:bookmarkStart w:id="15" w:name="_Toc453938717"/>
+      <w:bookmarkStart w:id="16" w:name="_Toc453947011"/>
+      <w:bookmarkStart w:id="17" w:name="_Toc453947034"/>
+      <w:bookmarkStart w:id="18" w:name="_Toc453949059"/>
+      <w:bookmarkStart w:id="19" w:name="_Toc453949135"/>
       <w:r>
         <w:rPr>
           <w:lang w:val="en-US"/>
         </w:rPr>
         <w:t>parser.ml</w:t>
       </w:r>
-      <w:bookmarkEnd w:id="13"/>
-      <w:bookmarkEnd w:id="14"/>
       <w:bookmarkEnd w:id="15"/>
       <w:bookmarkEnd w:id="16"/>
+      <w:bookmarkEnd w:id="17"/>
+      <w:bookmarkEnd w:id="18"/>
+      <w:bookmarkEnd w:id="19"/>
     </w:p>
     <w:p>
       <w:pPr>
@@ -2472,20 +1513,6 @@
           <w:lang w:val="en-US"/>
         </w:rPr>
         <w:t>The image below contains a so-called call-scheme. This scheme shows which functions are called by which. This should shed a light on how our parser works, better than a written report could do.</w:t>
-      </w:r>
-    </w:p>
-    <w:p>
-      <w:pPr>
-        <w:jc w:val="both"/>
-        <w:rPr>
-          <w:lang w:val="en-US"/>
-        </w:rPr>
-      </w:pPr>
-      <w:r>
-        <w:rPr>
-          <w:lang w:val="en-US"/>
-        </w:rPr>
-        <w:t>We could spend time trying to describe what each function does in detail, but looking at the code (combined with the knowledge in the call-scheme) gives a better understanding in our opinion.</w:t>
       </w:r>
     </w:p>
     <w:p>
@@ -2519,7 +1546,7 @@
             <v:path o:extrusionok="f" gradientshapeok="t" o:connecttype="rect"/>
             <o:lock v:ext="edit" aspectratio="t"/>
           </v:shapetype>
-          <v:shape id="_x0000_s1026" type="#_x0000_t75" style="position:absolute;left:0;text-align:left;margin-left:.45pt;margin-top:.2pt;width:453.05pt;height:306.25pt;z-index:-251658240;mso-position-horizontal-relative:text;mso-position-vertical-relative:text;mso-width-relative:page;mso-height-relative:page">
+          <v:shape id="_x0000_s1026" type="#_x0000_t75" style="position:absolute;left:0;text-align:left;margin-left:-21.95pt;margin-top:22.9pt;width:497.8pt;height:336.4pt;z-index:-251658240;mso-position-horizontal-relative:text;mso-position-vertical-relative:text;mso-width-relative:page;mso-height-relative:page">
             <v:imagedata r:id="rId7" o:title="parser"/>
           </v:shape>
         </w:pict>
@@ -2528,6 +1555,20 @@
         <w:rPr>
           <w:lang w:val="en-US"/>
         </w:rPr>
+        <w:t>We could spend time trying to describe what each function does in detail, but looking at the code (combined with the knowledge in the call-scheme) gives a better understanding in our opinion.</w:t>
+      </w:r>
+    </w:p>
+    <w:p>
+      <w:pPr>
+        <w:jc w:val="both"/>
+        <w:rPr>
+          <w:lang w:val="en-US"/>
+        </w:rPr>
+      </w:pPr>
+      <w:r>
+        <w:rPr>
+          <w:lang w:val="en-US"/>
+        </w:rPr>
         <w:br w:type="page"/>
       </w:r>
     </w:p>
@@ -2539,58 +1580,64 @@
           <w:lang w:val="en-US"/>
         </w:rPr>
       </w:pPr>
-      <w:bookmarkStart w:id="17" w:name="_Toc453947012"/>
-      <w:bookmarkStart w:id="18" w:name="_Toc453947035"/>
-      <w:bookmarkStart w:id="19" w:name="_Toc453947729"/>
+      <w:bookmarkStart w:id="20" w:name="_Toc453947012"/>
+      <w:bookmarkStart w:id="21" w:name="_Toc453947035"/>
+      <w:bookmarkStart w:id="22" w:name="_Toc453949060"/>
+      <w:bookmarkStart w:id="23" w:name="_Toc453949136"/>
       <w:r>
         <w:rPr>
           <w:lang w:val="en-US"/>
         </w:rPr>
         <w:lastRenderedPageBreak/>
         <w:t>exp_parser.ml</w:t>
-      </w:r>
-      <w:bookmarkEnd w:id="17"/>
-      <w:bookmarkEnd w:id="18"/>
-      <w:bookmarkEnd w:id="19"/>
-    </w:p>
-    <w:p>
-      <w:pPr>
-        <w:jc w:val="both"/>
-        <w:rPr>
-          <w:lang w:val="en-US"/>
-        </w:rPr>
-      </w:pPr>
-      <w:r>
-        <w:rPr>
-          <w:lang w:val="en-US"/>
-        </w:rPr>
-        <w:br w:type="page"/>
-      </w:r>
-    </w:p>
-    <w:p>
-      <w:pPr>
-        <w:pStyle w:val="Title"/>
-        <w:jc w:val="both"/>
-        <w:rPr>
-          <w:lang w:val="en-US"/>
-        </w:rPr>
-      </w:pPr>
-      <w:bookmarkStart w:id="20" w:name="_Toc453946853"/>
-      <w:bookmarkStart w:id="21" w:name="_Toc453946989"/>
-      <w:bookmarkStart w:id="22" w:name="_Toc453947036"/>
-      <w:bookmarkStart w:id="23" w:name="_Toc453947730"/>
-      <w:proofErr w:type="spellStart"/>
-      <w:r>
-        <w:rPr>
-          <w:lang w:val="en-US"/>
-        </w:rPr>
-        <w:lastRenderedPageBreak/>
-        <w:t>Typechecking</w:t>
       </w:r>
       <w:bookmarkEnd w:id="20"/>
       <w:bookmarkEnd w:id="21"/>
       <w:bookmarkEnd w:id="22"/>
       <w:bookmarkEnd w:id="23"/>
+    </w:p>
+    <w:p>
+      <w:pPr>
+        <w:jc w:val="both"/>
+        <w:rPr>
+          <w:lang w:val="en-US"/>
+        </w:rPr>
+      </w:pPr>
+      <w:r>
+        <w:rPr>
+          <w:lang w:val="en-US"/>
+        </w:rPr>
+        <w:br w:type="page"/>
+      </w:r>
+      <w:bookmarkStart w:id="24" w:name="_GoBack"/>
+      <w:bookmarkEnd w:id="24"/>
+    </w:p>
+    <w:p>
+      <w:pPr>
+        <w:pStyle w:val="Title"/>
+        <w:jc w:val="both"/>
+        <w:rPr>
+          <w:lang w:val="en-US"/>
+        </w:rPr>
+      </w:pPr>
+      <w:bookmarkStart w:id="25" w:name="_Toc453946853"/>
+      <w:bookmarkStart w:id="26" w:name="_Toc453946989"/>
+      <w:bookmarkStart w:id="27" w:name="_Toc453947036"/>
+      <w:bookmarkStart w:id="28" w:name="_Toc453949061"/>
+      <w:bookmarkStart w:id="29" w:name="_Toc453949137"/>
+      <w:proofErr w:type="spellStart"/>
+      <w:r>
+        <w:rPr>
+          <w:lang w:val="en-US"/>
+        </w:rPr>
+        <w:lastRenderedPageBreak/>
+        <w:t>Typechecking</w:t>
+      </w:r>
+      <w:bookmarkEnd w:id="25"/>
+      <w:bookmarkEnd w:id="26"/>
+      <w:bookmarkEnd w:id="27"/>
+      <w:bookmarkEnd w:id="28"/>
+      <w:bookmarkEnd w:id="29"/>
       <w:proofErr w:type="spellEnd"/>
     </w:p>
     <w:p>
@@ -2601,12 +1648,16 @@
           <w:lang w:val="en-US"/>
         </w:rPr>
       </w:pPr>
+      <w:bookmarkStart w:id="30" w:name="_Toc453949062"/>
+      <w:bookmarkStart w:id="31" w:name="_Toc453949138"/>
       <w:r>
         <w:rPr>
           <w:lang w:val="en-US"/>
         </w:rPr>
         <w:t>graph_make.ml</w:t>
       </w:r>
+      <w:bookmarkEnd w:id="30"/>
+      <w:bookmarkEnd w:id="31"/>
     </w:p>
     <w:p>
       <w:pPr>
@@ -2652,19 +1703,15 @@
     </w:p>
     <w:p>
       <w:pPr>
-        <w:jc w:val="both"/>
-        <w:rPr>
-          <w:lang w:val="en-US"/>
-        </w:rPr>
-      </w:pPr>
-      <w:r>
-        <w:rPr>
-          <w:noProof/>
-        </w:rPr>
+        <w:jc w:val="center"/>
+        <w:rPr>
+          <w:lang w:val="en-US"/>
+        </w:rPr>
+      </w:pPr>
+      <w:r>
         <w:pict>
-          <v:shape id="_x0000_s1027" type="#_x0000_t75" style="position:absolute;left:0;text-align:left;margin-left:-60pt;margin-top:24.65pt;width:300.55pt;height:362.5pt;z-index:251660288;mso-position-horizontal-relative:text;mso-position-vertical-relative:text;mso-width-relative:page;mso-height-relative:page">
+          <v:shape id="_x0000_i1026" type="#_x0000_t75" style="width:267.9pt;height:323.15pt;mso-position-horizontal-relative:text;mso-position-vertical-relative:text;mso-width-relative:page;mso-height-relative:page">
             <v:imagedata r:id="rId8" o:title="graph_make"/>
-            <w10:wrap type="square"/>
           </v:shape>
         </w:pict>
       </w:r>
@@ -2677,6 +1724,7 @@
           <w:lang w:val="en-US"/>
         </w:rPr>
       </w:pPr>
+      <w:bookmarkStart w:id="32" w:name="_Toc453949063"/>
       <w:proofErr w:type="spellStart"/>
       <w:r>
         <w:rPr>
@@ -2684,6 +1732,7 @@
         </w:rPr>
         <w:t>Make_graph</w:t>
       </w:r>
+      <w:bookmarkEnd w:id="32"/>
       <w:proofErr w:type="spellEnd"/>
     </w:p>
     <w:p>
@@ -2727,14 +1776,12 @@
         </w:rPr>
         <w:t>” to the graph.</w:t>
       </w:r>
-    </w:p>
-    <w:p>
-      <w:pPr>
-        <w:jc w:val="both"/>
-        <w:rPr>
-          <w:lang w:val="en-US"/>
-        </w:rPr>
-      </w:pPr>
+      <w:r>
+        <w:rPr>
+          <w:lang w:val="en-US"/>
+        </w:rPr>
+        <w:t xml:space="preserve"> </w:t>
+      </w:r>
       <w:r>
         <w:rPr>
           <w:lang w:val="en-US"/>
@@ -2764,6 +1811,7 @@
           <w:lang w:val="en-US"/>
         </w:rPr>
       </w:pPr>
+      <w:bookmarkStart w:id="33" w:name="_Toc453949064"/>
       <w:proofErr w:type="spellStart"/>
       <w:r>
         <w:rPr>
@@ -2771,6 +1819,7 @@
         </w:rPr>
         <w:t>Fv_spl</w:t>
       </w:r>
+      <w:bookmarkEnd w:id="33"/>
       <w:proofErr w:type="spellEnd"/>
     </w:p>
     <w:p>
@@ -2786,13 +1835,43 @@
         </w:rPr>
         <w:t xml:space="preserve">This function adds all the nodes </w:t>
       </w:r>
-      <w:bookmarkStart w:id="24" w:name="_GoBack"/>
-      <w:bookmarkEnd w:id="24"/>
-      <w:r>
-        <w:rPr>
-          <w:lang w:val="en-US"/>
-        </w:rPr>
-        <w:t>to the graph. After that, it uses the other “</w:t>
+      <w:r>
+        <w:rPr>
+          <w:lang w:val="en-US"/>
+        </w:rPr>
+        <w:t xml:space="preserve">(which are just all the </w:t>
+      </w:r>
+      <w:proofErr w:type="gramStart"/>
+      <w:r>
+        <w:rPr>
+          <w:lang w:val="en-US"/>
+        </w:rPr>
+        <w:t>id’s</w:t>
+      </w:r>
+      <w:proofErr w:type="gramEnd"/>
+      <w:r>
+        <w:rPr>
+          <w:lang w:val="en-US"/>
+        </w:rPr>
+        <w:t xml:space="preserve"> of all the declarations) </w:t>
+      </w:r>
+      <w:r>
+        <w:rPr>
+          <w:lang w:val="en-US"/>
+        </w:rPr>
+        <w:t>to the graph.</w:t>
+      </w:r>
+      <w:r>
+        <w:rPr>
+          <w:lang w:val="en-US"/>
+        </w:rPr>
+        <w:t xml:space="preserve"> </w:t>
+      </w:r>
+      <w:r>
+        <w:rPr>
+          <w:lang w:val="en-US"/>
+        </w:rPr>
+        <w:t>After that, it uses the other “</w:t>
       </w:r>
       <w:proofErr w:type="spellStart"/>
       <w:r>
@@ -2817,6 +1896,7 @@
           <w:lang w:val="en-US"/>
         </w:rPr>
       </w:pPr>
+      <w:bookmarkStart w:id="34" w:name="_Toc453949065"/>
       <w:r>
         <w:rPr>
           <w:lang w:val="en-US"/>
@@ -2837,6 +1917,7 @@
         </w:rPr>
         <w:t>-functions</w:t>
       </w:r>
+      <w:bookmarkEnd w:id="34"/>
     </w:p>
     <w:p>
       <w:pPr>
@@ -2851,14 +1932,12 @@
         </w:rPr>
         <w:t>These functions find all the identifiers used by the function or variable, that are not its own name.</w:t>
       </w:r>
-    </w:p>
-    <w:p>
-      <w:pPr>
-        <w:jc w:val="both"/>
-        <w:rPr>
-          <w:lang w:val="en-US"/>
-        </w:rPr>
-      </w:pPr>
+      <w:r>
+        <w:rPr>
+          <w:lang w:val="en-US"/>
+        </w:rPr>
+        <w:t xml:space="preserve"> </w:t>
+      </w:r>
       <w:r>
         <w:rPr>
           <w:lang w:val="en-US"/>
@@ -2933,38 +2012,34 @@
     </w:p>
     <w:p>
       <w:pPr>
-        <w:jc w:val="both"/>
-        <w:rPr>
-          <w:lang w:val="en-US"/>
-        </w:rPr>
-      </w:pPr>
-    </w:p>
-    <w:p>
-      <w:pPr>
-        <w:jc w:val="both"/>
-        <w:rPr>
-          <w:lang w:val="en-US"/>
-        </w:rPr>
-      </w:pPr>
-      <w:r>
-        <w:rPr>
-          <w:lang w:val="en-US"/>
-        </w:rPr>
-        <w:br w:type="page"/>
-      </w:r>
-    </w:p>
-    <w:p>
-      <w:pPr>
-        <w:jc w:val="both"/>
-        <w:rPr>
-          <w:lang w:val="en-US"/>
-        </w:rPr>
-      </w:pPr>
+        <w:pStyle w:val="Heading1"/>
+        <w:rPr>
+          <w:lang w:val="en-US"/>
+        </w:rPr>
+      </w:pPr>
+      <w:bookmarkStart w:id="35" w:name="_Toc453949066"/>
+      <w:bookmarkStart w:id="36" w:name="_Toc453949139"/>
       <w:r>
         <w:rPr>
           <w:lang w:val="en-US"/>
         </w:rPr>
         <w:lastRenderedPageBreak/>
+        <w:t>typechecker.ml</w:t>
+      </w:r>
+      <w:bookmarkEnd w:id="35"/>
+      <w:bookmarkEnd w:id="36"/>
+    </w:p>
+    <w:p>
+      <w:pPr>
+        <w:jc w:val="both"/>
+        <w:rPr>
+          <w:lang w:val="en-US"/>
+        </w:rPr>
+      </w:pPr>
+      <w:r>
+        <w:rPr>
+          <w:lang w:val="en-US"/>
+        </w:rPr>
         <w:t xml:space="preserve">The call-scheme for our </w:t>
       </w:r>
       <w:proofErr w:type="spellStart"/>
@@ -3002,17 +2077,16 @@
     </w:p>
     <w:p>
       <w:pPr>
-        <w:pStyle w:val="Heading1"/>
-        <w:jc w:val="both"/>
-        <w:rPr>
-          <w:lang w:val="en-US"/>
-        </w:rPr>
-      </w:pPr>
-      <w:bookmarkStart w:id="25" w:name="_Toc453946854"/>
-      <w:bookmarkStart w:id="26" w:name="_Toc453946990"/>
-      <w:bookmarkStart w:id="27" w:name="_Toc453947013"/>
-      <w:bookmarkStart w:id="28" w:name="_Toc453947037"/>
-      <w:bookmarkStart w:id="29" w:name="_Toc453947731"/>
+        <w:pStyle w:val="Heading2"/>
+        <w:rPr>
+          <w:lang w:val="en-US"/>
+        </w:rPr>
+      </w:pPr>
+      <w:bookmarkStart w:id="37" w:name="_Toc453946854"/>
+      <w:bookmarkStart w:id="38" w:name="_Toc453946990"/>
+      <w:bookmarkStart w:id="39" w:name="_Toc453947013"/>
+      <w:bookmarkStart w:id="40" w:name="_Toc453947037"/>
+      <w:bookmarkStart w:id="41" w:name="_Toc453949067"/>
       <w:proofErr w:type="gramStart"/>
       <w:r>
         <w:rPr>
@@ -3020,11 +2094,11 @@
         </w:rPr>
         <w:t>m</w:t>
       </w:r>
-      <w:bookmarkEnd w:id="25"/>
-      <w:bookmarkEnd w:id="26"/>
-      <w:bookmarkEnd w:id="27"/>
-      <w:bookmarkEnd w:id="28"/>
-      <w:bookmarkEnd w:id="29"/>
+      <w:bookmarkEnd w:id="37"/>
+      <w:bookmarkEnd w:id="38"/>
+      <w:bookmarkEnd w:id="39"/>
+      <w:bookmarkEnd w:id="40"/>
+      <w:bookmarkEnd w:id="41"/>
       <w:proofErr w:type="gramEnd"/>
     </w:p>
     <w:p>
@@ -3133,44 +2207,28 @@
     </w:p>
     <w:p>
       <w:pPr>
-        <w:jc w:val="both"/>
-        <w:rPr>
-          <w:lang w:val="en-US"/>
-        </w:rPr>
-      </w:pPr>
-      <w:r>
-        <w:rPr>
-          <w:lang w:val="en-US"/>
-        </w:rPr>
-        <w:br w:type="page"/>
-      </w:r>
-    </w:p>
-    <w:p>
-      <w:pPr>
-        <w:pStyle w:val="Heading1"/>
-        <w:jc w:val="both"/>
-        <w:rPr>
-          <w:lang w:val="en-US"/>
-        </w:rPr>
-      </w:pPr>
-      <w:bookmarkStart w:id="30" w:name="_Toc453946855"/>
-      <w:bookmarkStart w:id="31" w:name="_Toc453946991"/>
-      <w:bookmarkStart w:id="32" w:name="_Toc453947014"/>
-      <w:bookmarkStart w:id="33" w:name="_Toc453947038"/>
-      <w:bookmarkStart w:id="34" w:name="_Toc453947732"/>
-      <w:proofErr w:type="spellStart"/>
-      <w:r>
-        <w:rPr>
-          <w:lang w:val="en-US"/>
-        </w:rPr>
-        <w:lastRenderedPageBreak/>
+        <w:pStyle w:val="Heading2"/>
+        <w:rPr>
+          <w:lang w:val="en-US"/>
+        </w:rPr>
+      </w:pPr>
+      <w:bookmarkStart w:id="42" w:name="_Toc453946855"/>
+      <w:bookmarkStart w:id="43" w:name="_Toc453946991"/>
+      <w:bookmarkStart w:id="44" w:name="_Toc453947014"/>
+      <w:bookmarkStart w:id="45" w:name="_Toc453947038"/>
+      <w:bookmarkStart w:id="46" w:name="_Toc453949068"/>
+      <w:proofErr w:type="spellStart"/>
+      <w:r>
+        <w:rPr>
+          <w:lang w:val="en-US"/>
+        </w:rPr>
         <w:t>m_main</w:t>
       </w:r>
-      <w:bookmarkEnd w:id="30"/>
-      <w:bookmarkEnd w:id="31"/>
-      <w:bookmarkEnd w:id="32"/>
-      <w:bookmarkEnd w:id="33"/>
-      <w:bookmarkEnd w:id="34"/>
+      <w:bookmarkEnd w:id="42"/>
+      <w:bookmarkEnd w:id="43"/>
+      <w:bookmarkEnd w:id="44"/>
+      <w:bookmarkEnd w:id="45"/>
+      <w:bookmarkEnd w:id="46"/>
       <w:proofErr w:type="spellEnd"/>
     </w:p>
     <w:p>
@@ -3288,29 +2346,29 @@
     </w:p>
     <w:p>
       <w:pPr>
-        <w:pStyle w:val="Heading1"/>
-        <w:jc w:val="both"/>
-        <w:rPr>
-          <w:lang w:val="en-US"/>
-        </w:rPr>
-      </w:pPr>
-      <w:bookmarkStart w:id="35" w:name="_Toc453946856"/>
-      <w:bookmarkStart w:id="36" w:name="_Toc453946992"/>
-      <w:bookmarkStart w:id="37" w:name="_Toc453947015"/>
-      <w:bookmarkStart w:id="38" w:name="_Toc453947039"/>
-      <w:bookmarkStart w:id="39" w:name="_Toc453947733"/>
-      <w:proofErr w:type="spellStart"/>
-      <w:r>
-        <w:rPr>
-          <w:lang w:val="en-US"/>
-        </w:rPr>
+        <w:pStyle w:val="Heading2"/>
+        <w:rPr>
+          <w:lang w:val="en-US"/>
+        </w:rPr>
+      </w:pPr>
+      <w:bookmarkStart w:id="47" w:name="_Toc453946856"/>
+      <w:bookmarkStart w:id="48" w:name="_Toc453946992"/>
+      <w:bookmarkStart w:id="49" w:name="_Toc453947015"/>
+      <w:bookmarkStart w:id="50" w:name="_Toc453947039"/>
+      <w:bookmarkStart w:id="51" w:name="_Toc453949069"/>
+      <w:proofErr w:type="spellStart"/>
+      <w:r>
+        <w:rPr>
+          <w:lang w:val="en-US"/>
+        </w:rPr>
+        <w:lastRenderedPageBreak/>
         <w:t>m_typedecls</w:t>
       </w:r>
-      <w:bookmarkEnd w:id="35"/>
-      <w:bookmarkEnd w:id="36"/>
-      <w:bookmarkEnd w:id="37"/>
-      <w:bookmarkEnd w:id="38"/>
-      <w:bookmarkEnd w:id="39"/>
+      <w:bookmarkEnd w:id="47"/>
+      <w:bookmarkEnd w:id="48"/>
+      <w:bookmarkEnd w:id="49"/>
+      <w:bookmarkEnd w:id="50"/>
+      <w:bookmarkEnd w:id="51"/>
       <w:proofErr w:type="spellEnd"/>
     </w:p>
     <w:p>
@@ -3329,17 +2387,16 @@
     </w:p>
     <w:p>
       <w:pPr>
-        <w:pStyle w:val="Heading1"/>
-        <w:jc w:val="both"/>
-        <w:rPr>
-          <w:lang w:val="en-US"/>
-        </w:rPr>
-      </w:pPr>
-      <w:bookmarkStart w:id="40" w:name="_Toc453946857"/>
-      <w:bookmarkStart w:id="41" w:name="_Toc453946993"/>
-      <w:bookmarkStart w:id="42" w:name="_Toc453947016"/>
-      <w:bookmarkStart w:id="43" w:name="_Toc453947040"/>
-      <w:bookmarkStart w:id="44" w:name="_Toc453947734"/>
+        <w:pStyle w:val="Heading2"/>
+        <w:rPr>
+          <w:lang w:val="en-US"/>
+        </w:rPr>
+      </w:pPr>
+      <w:bookmarkStart w:id="52" w:name="_Toc453946857"/>
+      <w:bookmarkStart w:id="53" w:name="_Toc453946993"/>
+      <w:bookmarkStart w:id="54" w:name="_Toc453947016"/>
+      <w:bookmarkStart w:id="55" w:name="_Toc453947040"/>
+      <w:bookmarkStart w:id="56" w:name="_Toc453949070"/>
       <w:proofErr w:type="spellStart"/>
       <w:r>
         <w:rPr>
@@ -3347,11 +2404,11 @@
         </w:rPr>
         <w:t>m_sccs</w:t>
       </w:r>
-      <w:bookmarkEnd w:id="40"/>
-      <w:bookmarkEnd w:id="41"/>
-      <w:bookmarkEnd w:id="42"/>
-      <w:bookmarkEnd w:id="43"/>
-      <w:bookmarkEnd w:id="44"/>
+      <w:bookmarkEnd w:id="52"/>
+      <w:bookmarkEnd w:id="53"/>
+      <w:bookmarkEnd w:id="54"/>
+      <w:bookmarkEnd w:id="55"/>
+      <w:bookmarkEnd w:id="56"/>
       <w:proofErr w:type="spellEnd"/>
     </w:p>
     <w:p>
@@ -3535,17 +2592,16 @@
     </w:p>
     <w:p>
       <w:pPr>
-        <w:pStyle w:val="Heading1"/>
-        <w:jc w:val="both"/>
-        <w:rPr>
-          <w:lang w:val="en-US"/>
-        </w:rPr>
-      </w:pPr>
-      <w:bookmarkStart w:id="45" w:name="_Toc453946858"/>
-      <w:bookmarkStart w:id="46" w:name="_Toc453946994"/>
-      <w:bookmarkStart w:id="47" w:name="_Toc453947017"/>
-      <w:bookmarkStart w:id="48" w:name="_Toc453947041"/>
-      <w:bookmarkStart w:id="49" w:name="_Toc453947735"/>
+        <w:pStyle w:val="Heading2"/>
+        <w:rPr>
+          <w:lang w:val="en-US"/>
+        </w:rPr>
+      </w:pPr>
+      <w:bookmarkStart w:id="57" w:name="_Toc453946858"/>
+      <w:bookmarkStart w:id="58" w:name="_Toc453946994"/>
+      <w:bookmarkStart w:id="59" w:name="_Toc453947017"/>
+      <w:bookmarkStart w:id="60" w:name="_Toc453947041"/>
+      <w:bookmarkStart w:id="61" w:name="_Toc453949071"/>
       <w:proofErr w:type="spellStart"/>
       <w:r>
         <w:rPr>
@@ -3553,204 +2609,201 @@
         </w:rPr>
         <w:t>check_scc</w:t>
       </w:r>
-      <w:bookmarkEnd w:id="45"/>
-      <w:bookmarkEnd w:id="46"/>
-      <w:bookmarkEnd w:id="47"/>
-      <w:bookmarkEnd w:id="48"/>
-      <w:bookmarkEnd w:id="49"/>
-      <w:proofErr w:type="spellEnd"/>
-    </w:p>
-    <w:p>
-      <w:pPr>
-        <w:jc w:val="both"/>
-        <w:rPr>
-          <w:lang w:val="en-US"/>
-        </w:rPr>
-      </w:pPr>
-      <w:r>
-        <w:rPr>
-          <w:lang w:val="en-US"/>
-        </w:rPr>
-        <w:t>Since variables may not be dependent on each</w:t>
-      </w:r>
-      <w:r>
-        <w:rPr>
-          <w:lang w:val="en-US"/>
-        </w:rPr>
-        <w:t xml:space="preserve"> </w:t>
-      </w:r>
-      <w:r>
-        <w:rPr>
-          <w:lang w:val="en-US"/>
-        </w:rPr>
-        <w:t>other, and a function cannot be dependent on a global variable that is dependent on that function, an SCC that contains a variable cannot contain anything else.</w:t>
-      </w:r>
-    </w:p>
-    <w:p>
-      <w:pPr>
-        <w:pStyle w:val="Heading1"/>
-        <w:jc w:val="both"/>
-        <w:rPr>
-          <w:lang w:val="en-US"/>
-        </w:rPr>
-      </w:pPr>
-      <w:bookmarkStart w:id="50" w:name="_Toc453946859"/>
-      <w:bookmarkStart w:id="51" w:name="_Toc453946995"/>
-      <w:bookmarkStart w:id="52" w:name="_Toc453947018"/>
-      <w:bookmarkStart w:id="53" w:name="_Toc453947042"/>
-      <w:bookmarkStart w:id="54" w:name="_Toc453947736"/>
-      <w:proofErr w:type="spellStart"/>
-      <w:r>
-        <w:rPr>
-          <w:lang w:val="en-US"/>
-        </w:rPr>
-        <w:t>new_env</w:t>
-      </w:r>
-      <w:bookmarkEnd w:id="50"/>
-      <w:bookmarkEnd w:id="51"/>
-      <w:bookmarkEnd w:id="52"/>
-      <w:bookmarkEnd w:id="53"/>
-      <w:bookmarkEnd w:id="54"/>
-      <w:proofErr w:type="spellEnd"/>
-    </w:p>
-    <w:p>
-      <w:pPr>
-        <w:jc w:val="both"/>
-        <w:rPr>
-          <w:lang w:val="en-US"/>
-        </w:rPr>
-      </w:pPr>
-      <w:r>
-        <w:rPr>
-          <w:lang w:val="en-US"/>
-        </w:rPr>
-        <w:t>Generates a new environment by creating stubs for each function or variable in a Strongly Connected Component. Uses “</w:t>
-      </w:r>
-      <w:proofErr w:type="spellStart"/>
-      <w:r>
-        <w:rPr>
-          <w:lang w:val="en-US"/>
-        </w:rPr>
-        <w:t>pretype_fun</w:t>
-      </w:r>
-      <w:proofErr w:type="spellEnd"/>
-      <w:r>
-        <w:rPr>
-          <w:lang w:val="en-US"/>
-        </w:rPr>
-        <w:t>” and “</w:t>
-      </w:r>
-      <w:proofErr w:type="spellStart"/>
-      <w:r>
-        <w:rPr>
-          <w:lang w:val="en-US"/>
-        </w:rPr>
-        <w:t>pretype_var</w:t>
-      </w:r>
-      <w:proofErr w:type="spellEnd"/>
-      <w:r>
-        <w:rPr>
-          <w:lang w:val="en-US"/>
-        </w:rPr>
-        <w:t>” to take the predefined type into account if necessary.</w:t>
-      </w:r>
-    </w:p>
-    <w:p>
-      <w:pPr>
-        <w:pStyle w:val="Heading1"/>
-        <w:jc w:val="both"/>
-        <w:rPr>
-          <w:lang w:val="en-US"/>
-        </w:rPr>
-      </w:pPr>
-      <w:bookmarkStart w:id="55" w:name="_Toc453946860"/>
-      <w:bookmarkStart w:id="56" w:name="_Toc453946996"/>
-      <w:bookmarkStart w:id="57" w:name="_Toc453947019"/>
-      <w:bookmarkStart w:id="58" w:name="_Toc453947043"/>
-      <w:bookmarkStart w:id="59" w:name="_Toc453947737"/>
-      <w:proofErr w:type="spellStart"/>
-      <w:proofErr w:type="gramStart"/>
-      <w:r>
-        <w:rPr>
-          <w:lang w:val="en-US"/>
-        </w:rPr>
-        <w:t>pretype_fun</w:t>
-      </w:r>
-      <w:proofErr w:type="spellEnd"/>
-      <w:r>
-        <w:rPr>
-          <w:lang w:val="en-US"/>
-        </w:rPr>
-        <w:t>/</w:t>
-      </w:r>
-      <w:proofErr w:type="spellStart"/>
-      <w:r>
-        <w:rPr>
-          <w:lang w:val="en-US"/>
-        </w:rPr>
-        <w:t>pretype_var</w:t>
-      </w:r>
-      <w:bookmarkEnd w:id="55"/>
-      <w:bookmarkEnd w:id="56"/>
       <w:bookmarkEnd w:id="57"/>
       <w:bookmarkEnd w:id="58"/>
       <w:bookmarkEnd w:id="59"/>
-      <w:proofErr w:type="spellEnd"/>
-      <w:proofErr w:type="gramEnd"/>
-    </w:p>
-    <w:p>
-      <w:pPr>
-        <w:jc w:val="both"/>
-        <w:rPr>
-          <w:lang w:val="en-US"/>
-        </w:rPr>
-      </w:pPr>
-      <w:r>
-        <w:rPr>
-          <w:lang w:val="en-US"/>
-        </w:rPr>
-        <w:t xml:space="preserve">See </w:t>
-      </w:r>
-      <w:proofErr w:type="spellStart"/>
-      <w:r>
-        <w:rPr>
-          <w:lang w:val="en-US"/>
-        </w:rPr>
-        <w:t>New_env</w:t>
-      </w:r>
-      <w:proofErr w:type="spellEnd"/>
-      <w:r>
-        <w:rPr>
-          <w:lang w:val="en-US"/>
-        </w:rPr>
-        <w:t>.</w:t>
-      </w:r>
-    </w:p>
-    <w:p>
-      <w:pPr>
-        <w:pStyle w:val="Heading1"/>
-        <w:jc w:val="both"/>
-        <w:rPr>
-          <w:lang w:val="en-US"/>
-        </w:rPr>
-      </w:pPr>
-      <w:bookmarkStart w:id="60" w:name="_Toc453946861"/>
-      <w:bookmarkStart w:id="61" w:name="_Toc453946997"/>
-      <w:bookmarkStart w:id="62" w:name="_Toc453947020"/>
-      <w:bookmarkStart w:id="63" w:name="_Toc453947044"/>
-      <w:bookmarkStart w:id="64" w:name="_Toc453947738"/>
-      <w:proofErr w:type="spellStart"/>
-      <w:r>
-        <w:rPr>
-          <w:lang w:val="en-US"/>
-        </w:rPr>
-        <w:t>m_scc</w:t>
-      </w:r>
       <w:bookmarkEnd w:id="60"/>
       <w:bookmarkEnd w:id="61"/>
+      <w:proofErr w:type="spellEnd"/>
+    </w:p>
+    <w:p>
+      <w:pPr>
+        <w:jc w:val="both"/>
+        <w:rPr>
+          <w:lang w:val="en-US"/>
+        </w:rPr>
+      </w:pPr>
+      <w:r>
+        <w:rPr>
+          <w:lang w:val="en-US"/>
+        </w:rPr>
+        <w:t>Since variables may not be dependent on each</w:t>
+      </w:r>
+      <w:r>
+        <w:rPr>
+          <w:lang w:val="en-US"/>
+        </w:rPr>
+        <w:t xml:space="preserve"> </w:t>
+      </w:r>
+      <w:r>
+        <w:rPr>
+          <w:lang w:val="en-US"/>
+        </w:rPr>
+        <w:t>other, and a function cannot be dependent on a global variable that is dependent on that function, an SCC that contains a variable cannot contain anything else.</w:t>
+      </w:r>
+    </w:p>
+    <w:p>
+      <w:pPr>
+        <w:pStyle w:val="Heading2"/>
+        <w:rPr>
+          <w:lang w:val="en-US"/>
+        </w:rPr>
+      </w:pPr>
+      <w:bookmarkStart w:id="62" w:name="_Toc453946859"/>
+      <w:bookmarkStart w:id="63" w:name="_Toc453946995"/>
+      <w:bookmarkStart w:id="64" w:name="_Toc453947018"/>
+      <w:bookmarkStart w:id="65" w:name="_Toc453947042"/>
+      <w:bookmarkStart w:id="66" w:name="_Toc453949072"/>
+      <w:proofErr w:type="spellStart"/>
+      <w:r>
+        <w:rPr>
+          <w:lang w:val="en-US"/>
+        </w:rPr>
+        <w:t>new_env</w:t>
+      </w:r>
       <w:bookmarkEnd w:id="62"/>
       <w:bookmarkEnd w:id="63"/>
       <w:bookmarkEnd w:id="64"/>
+      <w:bookmarkEnd w:id="65"/>
+      <w:bookmarkEnd w:id="66"/>
+      <w:proofErr w:type="spellEnd"/>
+    </w:p>
+    <w:p>
+      <w:pPr>
+        <w:jc w:val="both"/>
+        <w:rPr>
+          <w:lang w:val="en-US"/>
+        </w:rPr>
+      </w:pPr>
+      <w:r>
+        <w:rPr>
+          <w:lang w:val="en-US"/>
+        </w:rPr>
+        <w:t>Generates a new environment by creating stubs for each function or variable in a Strongly Connected Component. Uses “</w:t>
+      </w:r>
+      <w:proofErr w:type="spellStart"/>
+      <w:r>
+        <w:rPr>
+          <w:lang w:val="en-US"/>
+        </w:rPr>
+        <w:t>pretype_fun</w:t>
+      </w:r>
+      <w:proofErr w:type="spellEnd"/>
+      <w:r>
+        <w:rPr>
+          <w:lang w:val="en-US"/>
+        </w:rPr>
+        <w:t>” and “</w:t>
+      </w:r>
+      <w:proofErr w:type="spellStart"/>
+      <w:r>
+        <w:rPr>
+          <w:lang w:val="en-US"/>
+        </w:rPr>
+        <w:t>pretype_var</w:t>
+      </w:r>
+      <w:proofErr w:type="spellEnd"/>
+      <w:r>
+        <w:rPr>
+          <w:lang w:val="en-US"/>
+        </w:rPr>
+        <w:t>” to take the predefined type into account if necessary.</w:t>
+      </w:r>
+    </w:p>
+    <w:p>
+      <w:pPr>
+        <w:pStyle w:val="Heading2"/>
+        <w:rPr>
+          <w:lang w:val="en-US"/>
+        </w:rPr>
+      </w:pPr>
+      <w:bookmarkStart w:id="67" w:name="_Toc453946860"/>
+      <w:bookmarkStart w:id="68" w:name="_Toc453946996"/>
+      <w:bookmarkStart w:id="69" w:name="_Toc453947019"/>
+      <w:bookmarkStart w:id="70" w:name="_Toc453947043"/>
+      <w:bookmarkStart w:id="71" w:name="_Toc453949073"/>
+      <w:proofErr w:type="spellStart"/>
+      <w:proofErr w:type="gramStart"/>
+      <w:r>
+        <w:rPr>
+          <w:lang w:val="en-US"/>
+        </w:rPr>
+        <w:t>pretype_fun</w:t>
+      </w:r>
+      <w:proofErr w:type="spellEnd"/>
+      <w:r>
+        <w:rPr>
+          <w:lang w:val="en-US"/>
+        </w:rPr>
+        <w:t>/</w:t>
+      </w:r>
+      <w:proofErr w:type="spellStart"/>
+      <w:r>
+        <w:rPr>
+          <w:lang w:val="en-US"/>
+        </w:rPr>
+        <w:t>pretype_var</w:t>
+      </w:r>
+      <w:bookmarkEnd w:id="67"/>
+      <w:bookmarkEnd w:id="68"/>
+      <w:bookmarkEnd w:id="69"/>
+      <w:bookmarkEnd w:id="70"/>
+      <w:bookmarkEnd w:id="71"/>
+      <w:proofErr w:type="spellEnd"/>
+      <w:proofErr w:type="gramEnd"/>
+    </w:p>
+    <w:p>
+      <w:pPr>
+        <w:jc w:val="both"/>
+        <w:rPr>
+          <w:lang w:val="en-US"/>
+        </w:rPr>
+      </w:pPr>
+      <w:r>
+        <w:rPr>
+          <w:lang w:val="en-US"/>
+        </w:rPr>
+        <w:t xml:space="preserve">See </w:t>
+      </w:r>
+      <w:proofErr w:type="spellStart"/>
+      <w:r>
+        <w:rPr>
+          <w:lang w:val="en-US"/>
+        </w:rPr>
+        <w:t>New_env</w:t>
+      </w:r>
+      <w:proofErr w:type="spellEnd"/>
+      <w:r>
+        <w:rPr>
+          <w:lang w:val="en-US"/>
+        </w:rPr>
+        <w:t>.</w:t>
+      </w:r>
+    </w:p>
+    <w:p>
+      <w:pPr>
+        <w:pStyle w:val="Heading2"/>
+        <w:rPr>
+          <w:lang w:val="en-US"/>
+        </w:rPr>
+      </w:pPr>
+      <w:bookmarkStart w:id="72" w:name="_Toc453946861"/>
+      <w:bookmarkStart w:id="73" w:name="_Toc453946997"/>
+      <w:bookmarkStart w:id="74" w:name="_Toc453947020"/>
+      <w:bookmarkStart w:id="75" w:name="_Toc453947044"/>
+      <w:bookmarkStart w:id="76" w:name="_Toc453949074"/>
+      <w:proofErr w:type="spellStart"/>
+      <w:r>
+        <w:rPr>
+          <w:lang w:val="en-US"/>
+        </w:rPr>
+        <w:t>m_scc</w:t>
+      </w:r>
+      <w:bookmarkEnd w:id="72"/>
+      <w:bookmarkEnd w:id="73"/>
+      <w:bookmarkEnd w:id="74"/>
+      <w:bookmarkEnd w:id="75"/>
+      <w:bookmarkEnd w:id="76"/>
       <w:proofErr w:type="spellEnd"/>
     </w:p>
     <w:p>
@@ -3846,51 +2899,31 @@
         </w:rPr>
         <w:t>” with the type that is found in the environment</w:t>
       </w:r>
-    </w:p>
-    <w:p>
-      <w:pPr>
-        <w:jc w:val="both"/>
-        <w:rPr>
-          <w:rFonts w:asciiTheme="majorHAnsi" w:eastAsiaTheme="majorEastAsia" w:hAnsiTheme="majorHAnsi" w:cstheme="majorBidi"/>
-          <w:color w:val="2E74B5" w:themeColor="accent1" w:themeShade="BF"/>
-          <w:sz w:val="32"/>
-          <w:szCs w:val="32"/>
-          <w:lang w:val="en-US"/>
-        </w:rPr>
-      </w:pPr>
-      <w:bookmarkStart w:id="65" w:name="_Toc453946862"/>
-      <w:bookmarkStart w:id="66" w:name="_Toc453946998"/>
-      <w:bookmarkStart w:id="67" w:name="_Toc453947021"/>
-      <w:bookmarkStart w:id="68" w:name="_Toc453947045"/>
-      <w:bookmarkStart w:id="69" w:name="_Toc453947739"/>
-      <w:r>
-        <w:rPr>
-          <w:lang w:val="en-US"/>
-        </w:rPr>
-        <w:br w:type="page"/>
-      </w:r>
-    </w:p>
-    <w:p>
-      <w:pPr>
-        <w:pStyle w:val="Heading1"/>
-        <w:jc w:val="both"/>
-        <w:rPr>
-          <w:lang w:val="en-US"/>
-        </w:rPr>
-      </w:pPr>
-      <w:proofErr w:type="spellStart"/>
-      <w:r>
-        <w:rPr>
-          <w:lang w:val="en-US"/>
-        </w:rPr>
-        <w:lastRenderedPageBreak/>
+      <w:bookmarkStart w:id="77" w:name="_Toc453946862"/>
+      <w:bookmarkStart w:id="78" w:name="_Toc453946998"/>
+      <w:bookmarkStart w:id="79" w:name="_Toc453947021"/>
+      <w:bookmarkStart w:id="80" w:name="_Toc453947045"/>
+    </w:p>
+    <w:p>
+      <w:pPr>
+        <w:pStyle w:val="Heading2"/>
+        <w:rPr>
+          <w:lang w:val="en-US"/>
+        </w:rPr>
+      </w:pPr>
+      <w:bookmarkStart w:id="81" w:name="_Toc453949075"/>
+      <w:proofErr w:type="spellStart"/>
+      <w:r>
+        <w:rPr>
+          <w:lang w:val="en-US"/>
+        </w:rPr>
         <w:t>m_fundecl</w:t>
       </w:r>
-      <w:bookmarkEnd w:id="65"/>
-      <w:bookmarkEnd w:id="66"/>
-      <w:bookmarkEnd w:id="67"/>
-      <w:bookmarkEnd w:id="68"/>
-      <w:bookmarkEnd w:id="69"/>
+      <w:bookmarkEnd w:id="77"/>
+      <w:bookmarkEnd w:id="78"/>
+      <w:bookmarkEnd w:id="79"/>
+      <w:bookmarkEnd w:id="80"/>
+      <w:bookmarkEnd w:id="81"/>
       <w:proofErr w:type="spellEnd"/>
     </w:p>
     <w:p>
@@ -4046,17 +3079,16 @@
     </w:p>
     <w:p>
       <w:pPr>
-        <w:pStyle w:val="Heading1"/>
-        <w:jc w:val="both"/>
-        <w:rPr>
-          <w:lang w:val="en-US"/>
-        </w:rPr>
-      </w:pPr>
-      <w:bookmarkStart w:id="70" w:name="_Toc453946863"/>
-      <w:bookmarkStart w:id="71" w:name="_Toc453946999"/>
-      <w:bookmarkStart w:id="72" w:name="_Toc453947022"/>
-      <w:bookmarkStart w:id="73" w:name="_Toc453947046"/>
-      <w:bookmarkStart w:id="74" w:name="_Toc453947740"/>
+        <w:pStyle w:val="Heading2"/>
+        <w:rPr>
+          <w:lang w:val="en-US"/>
+        </w:rPr>
+      </w:pPr>
+      <w:bookmarkStart w:id="82" w:name="_Toc453946863"/>
+      <w:bookmarkStart w:id="83" w:name="_Toc453946999"/>
+      <w:bookmarkStart w:id="84" w:name="_Toc453947022"/>
+      <w:bookmarkStart w:id="85" w:name="_Toc453947046"/>
+      <w:bookmarkStart w:id="86" w:name="_Toc453949076"/>
       <w:proofErr w:type="spellStart"/>
       <w:r>
         <w:rPr>
@@ -4064,11 +3096,11 @@
         </w:rPr>
         <w:t>m_vardecl</w:t>
       </w:r>
-      <w:bookmarkEnd w:id="70"/>
-      <w:bookmarkEnd w:id="71"/>
-      <w:bookmarkEnd w:id="72"/>
-      <w:bookmarkEnd w:id="73"/>
-      <w:bookmarkEnd w:id="74"/>
+      <w:bookmarkEnd w:id="82"/>
+      <w:bookmarkEnd w:id="83"/>
+      <w:bookmarkEnd w:id="84"/>
+      <w:bookmarkEnd w:id="85"/>
+      <w:bookmarkEnd w:id="86"/>
       <w:proofErr w:type="spellEnd"/>
     </w:p>
     <w:p>
@@ -4228,29 +3260,29 @@
     </w:p>
     <w:p>
       <w:pPr>
-        <w:pStyle w:val="Heading1"/>
-        <w:jc w:val="both"/>
-        <w:rPr>
-          <w:lang w:val="en-US"/>
-        </w:rPr>
-      </w:pPr>
-      <w:bookmarkStart w:id="75" w:name="_Toc453946864"/>
-      <w:bookmarkStart w:id="76" w:name="_Toc453947000"/>
-      <w:bookmarkStart w:id="77" w:name="_Toc453947023"/>
-      <w:bookmarkStart w:id="78" w:name="_Toc453947047"/>
-      <w:bookmarkStart w:id="79" w:name="_Toc453947741"/>
-      <w:proofErr w:type="spellStart"/>
-      <w:r>
-        <w:rPr>
-          <w:lang w:val="en-US"/>
-        </w:rPr>
+        <w:pStyle w:val="Heading2"/>
+        <w:rPr>
+          <w:lang w:val="en-US"/>
+        </w:rPr>
+      </w:pPr>
+      <w:bookmarkStart w:id="87" w:name="_Toc453946864"/>
+      <w:bookmarkStart w:id="88" w:name="_Toc453947000"/>
+      <w:bookmarkStart w:id="89" w:name="_Toc453947023"/>
+      <w:bookmarkStart w:id="90" w:name="_Toc453947047"/>
+      <w:bookmarkStart w:id="91" w:name="_Toc453949077"/>
+      <w:proofErr w:type="spellStart"/>
+      <w:r>
+        <w:rPr>
+          <w:lang w:val="en-US"/>
+        </w:rPr>
+        <w:lastRenderedPageBreak/>
         <w:t>m_stmts</w:t>
       </w:r>
-      <w:bookmarkEnd w:id="75"/>
-      <w:bookmarkEnd w:id="76"/>
-      <w:bookmarkEnd w:id="77"/>
-      <w:bookmarkEnd w:id="78"/>
-      <w:bookmarkEnd w:id="79"/>
+      <w:bookmarkEnd w:id="87"/>
+      <w:bookmarkEnd w:id="88"/>
+      <w:bookmarkEnd w:id="89"/>
+      <w:bookmarkEnd w:id="90"/>
+      <w:bookmarkEnd w:id="91"/>
       <w:proofErr w:type="spellEnd"/>
     </w:p>
     <w:p>
@@ -4280,20 +3312,19 @@
         </w:rPr>
         <w:t>”. Interesting to note: the only way this can fail, is if one of the statements is something else than a Var. And the only way that can happen, is if it is or contains a return statement.</w:t>
       </w:r>
-      <w:bookmarkStart w:id="80" w:name="_Toc453946865"/>
-      <w:bookmarkStart w:id="81" w:name="_Toc453947001"/>
-      <w:bookmarkStart w:id="82" w:name="_Toc453947024"/>
-      <w:bookmarkStart w:id="83" w:name="_Toc453947048"/>
-    </w:p>
-    <w:p>
-      <w:pPr>
-        <w:pStyle w:val="Heading1"/>
-        <w:jc w:val="both"/>
-        <w:rPr>
-          <w:lang w:val="en-US"/>
-        </w:rPr>
-      </w:pPr>
-      <w:bookmarkStart w:id="84" w:name="_Toc453947742"/>
+      <w:bookmarkStart w:id="92" w:name="_Toc453946865"/>
+      <w:bookmarkStart w:id="93" w:name="_Toc453947001"/>
+      <w:bookmarkStart w:id="94" w:name="_Toc453947024"/>
+      <w:bookmarkStart w:id="95" w:name="_Toc453947048"/>
+    </w:p>
+    <w:p>
+      <w:pPr>
+        <w:pStyle w:val="Heading2"/>
+        <w:rPr>
+          <w:lang w:val="en-US"/>
+        </w:rPr>
+      </w:pPr>
+      <w:bookmarkStart w:id="96" w:name="_Toc453949078"/>
       <w:proofErr w:type="spellStart"/>
       <w:r>
         <w:rPr>
@@ -4301,11 +3332,11 @@
         </w:rPr>
         <w:t>m_stmt</w:t>
       </w:r>
-      <w:bookmarkEnd w:id="80"/>
-      <w:bookmarkEnd w:id="81"/>
-      <w:bookmarkEnd w:id="82"/>
-      <w:bookmarkEnd w:id="83"/>
-      <w:bookmarkEnd w:id="84"/>
+      <w:bookmarkEnd w:id="92"/>
+      <w:bookmarkEnd w:id="93"/>
+      <w:bookmarkEnd w:id="94"/>
+      <w:bookmarkEnd w:id="95"/>
+      <w:bookmarkEnd w:id="96"/>
       <w:proofErr w:type="spellEnd"/>
     </w:p>
     <w:p>
@@ -4536,17 +3567,16 @@
     </w:p>
     <w:p>
       <w:pPr>
-        <w:pStyle w:val="Heading1"/>
-        <w:jc w:val="both"/>
-        <w:rPr>
-          <w:lang w:val="en-US"/>
-        </w:rPr>
-      </w:pPr>
-      <w:bookmarkStart w:id="85" w:name="_Toc453946866"/>
-      <w:bookmarkStart w:id="86" w:name="_Toc453947002"/>
-      <w:bookmarkStart w:id="87" w:name="_Toc453947025"/>
-      <w:bookmarkStart w:id="88" w:name="_Toc453947049"/>
-      <w:bookmarkStart w:id="89" w:name="_Toc453947743"/>
+        <w:pStyle w:val="Heading2"/>
+        <w:rPr>
+          <w:lang w:val="en-US"/>
+        </w:rPr>
+      </w:pPr>
+      <w:bookmarkStart w:id="97" w:name="_Toc453946866"/>
+      <w:bookmarkStart w:id="98" w:name="_Toc453947002"/>
+      <w:bookmarkStart w:id="99" w:name="_Toc453947025"/>
+      <w:bookmarkStart w:id="100" w:name="_Toc453947049"/>
+      <w:bookmarkStart w:id="101" w:name="_Toc453949079"/>
       <w:proofErr w:type="spellStart"/>
       <w:r>
         <w:rPr>
@@ -4554,11 +3584,11 @@
         </w:rPr>
         <w:t>m_exp</w:t>
       </w:r>
-      <w:bookmarkEnd w:id="85"/>
-      <w:bookmarkEnd w:id="86"/>
-      <w:bookmarkEnd w:id="87"/>
-      <w:bookmarkEnd w:id="88"/>
-      <w:bookmarkEnd w:id="89"/>
+      <w:bookmarkEnd w:id="97"/>
+      <w:bookmarkEnd w:id="98"/>
+      <w:bookmarkEnd w:id="99"/>
+      <w:bookmarkEnd w:id="100"/>
+      <w:bookmarkEnd w:id="101"/>
       <w:proofErr w:type="spellEnd"/>
     </w:p>
     <w:p>
@@ -4781,20 +3811,8 @@
                 <w:rFonts w:ascii="Cambria Math" w:hAnsi="Cambria Math"/>
                 <w:lang w:val="en-US"/>
               </w:rPr>
-              <m:t>Exp_</m:t>
+              <m:t>Exp_low_bar</m:t>
             </m:r>
-            <w:proofErr w:type="spellStart"/>
-            <m:r>
-              <m:rPr>
-                <m:nor/>
-              </m:rPr>
-              <w:rPr>
-                <w:rFonts w:ascii="Cambria Math" w:hAnsi="Cambria Math"/>
-                <w:lang w:val="en-US"/>
-              </w:rPr>
-              <m:t>low_bar</m:t>
-            </m:r>
-            <w:proofErr w:type="spellEnd"/>
           </m:e>
         </m:d>
         <m:r>
@@ -5041,30 +4059,28 @@
     </w:p>
     <w:p>
       <w:pPr>
-        <w:pStyle w:val="Heading1"/>
-        <w:jc w:val="both"/>
-        <w:rPr>
-          <w:lang w:val="en-US"/>
-        </w:rPr>
-      </w:pPr>
-      <w:bookmarkStart w:id="90" w:name="_Toc453946867"/>
-      <w:bookmarkStart w:id="91" w:name="_Toc453947003"/>
-      <w:bookmarkStart w:id="92" w:name="_Toc453947026"/>
-      <w:bookmarkStart w:id="93" w:name="_Toc453947050"/>
-      <w:bookmarkStart w:id="94" w:name="_Toc453947744"/>
-      <w:proofErr w:type="spellStart"/>
-      <w:r>
-        <w:rPr>
-          <w:lang w:val="en-US"/>
-        </w:rPr>
-        <w:lastRenderedPageBreak/>
+        <w:pStyle w:val="Heading2"/>
+        <w:rPr>
+          <w:lang w:val="en-US"/>
+        </w:rPr>
+      </w:pPr>
+      <w:bookmarkStart w:id="102" w:name="_Toc453946867"/>
+      <w:bookmarkStart w:id="103" w:name="_Toc453947003"/>
+      <w:bookmarkStart w:id="104" w:name="_Toc453947026"/>
+      <w:bookmarkStart w:id="105" w:name="_Toc453947050"/>
+      <w:bookmarkStart w:id="106" w:name="_Toc453949080"/>
+      <w:proofErr w:type="spellStart"/>
+      <w:r>
+        <w:rPr>
+          <w:lang w:val="en-US"/>
+        </w:rPr>
         <w:t>m_fieldexp</w:t>
       </w:r>
-      <w:bookmarkEnd w:id="90"/>
-      <w:bookmarkEnd w:id="91"/>
-      <w:bookmarkEnd w:id="92"/>
-      <w:bookmarkEnd w:id="93"/>
-      <w:bookmarkEnd w:id="94"/>
+      <w:bookmarkEnd w:id="102"/>
+      <w:bookmarkEnd w:id="103"/>
+      <w:bookmarkEnd w:id="104"/>
+      <w:bookmarkEnd w:id="105"/>
+      <w:bookmarkEnd w:id="106"/>
       <w:proofErr w:type="spellEnd"/>
     </w:p>
     <w:p>
@@ -5139,17 +4155,16 @@
     </w:p>
     <w:p>
       <w:pPr>
-        <w:pStyle w:val="Heading1"/>
-        <w:jc w:val="both"/>
-        <w:rPr>
-          <w:lang w:val="en-US"/>
-        </w:rPr>
-      </w:pPr>
-      <w:bookmarkStart w:id="95" w:name="_Toc453946868"/>
-      <w:bookmarkStart w:id="96" w:name="_Toc453947004"/>
-      <w:bookmarkStart w:id="97" w:name="_Toc453947027"/>
-      <w:bookmarkStart w:id="98" w:name="_Toc453947051"/>
-      <w:bookmarkStart w:id="99" w:name="_Toc453947745"/>
+        <w:pStyle w:val="Heading2"/>
+        <w:rPr>
+          <w:lang w:val="en-US"/>
+        </w:rPr>
+      </w:pPr>
+      <w:bookmarkStart w:id="107" w:name="_Toc453946868"/>
+      <w:bookmarkStart w:id="108" w:name="_Toc453947004"/>
+      <w:bookmarkStart w:id="109" w:name="_Toc453947027"/>
+      <w:bookmarkStart w:id="110" w:name="_Toc453947051"/>
+      <w:bookmarkStart w:id="111" w:name="_Toc453949081"/>
       <w:proofErr w:type="spellStart"/>
       <w:r>
         <w:rPr>
@@ -5157,11 +4172,11 @@
         </w:rPr>
         <w:t>m_field</w:t>
       </w:r>
-      <w:bookmarkEnd w:id="95"/>
-      <w:bookmarkEnd w:id="96"/>
-      <w:bookmarkEnd w:id="97"/>
-      <w:bookmarkEnd w:id="98"/>
-      <w:bookmarkEnd w:id="99"/>
+      <w:bookmarkEnd w:id="107"/>
+      <w:bookmarkEnd w:id="108"/>
+      <w:bookmarkEnd w:id="109"/>
+      <w:bookmarkEnd w:id="110"/>
+      <w:bookmarkEnd w:id="111"/>
       <w:proofErr w:type="spellEnd"/>
     </w:p>
     <w:p>
@@ -5172,10 +4187,10 @@
           <w:lang w:val="en-US"/>
         </w:rPr>
       </w:pPr>
-      <w:bookmarkStart w:id="100" w:name="_Toc453946869"/>
-      <w:bookmarkStart w:id="101" w:name="_Toc453947005"/>
-      <w:bookmarkStart w:id="102" w:name="_Toc453947028"/>
-      <w:bookmarkStart w:id="103" w:name="_Toc453947052"/>
+      <w:bookmarkStart w:id="112" w:name="_Toc453946869"/>
+      <w:bookmarkStart w:id="113" w:name="_Toc453947005"/>
+      <w:bookmarkStart w:id="114" w:name="_Toc453947028"/>
+      <w:bookmarkStart w:id="115" w:name="_Toc453947052"/>
       <w:r>
         <w:rPr>
           <w:lang w:val="en-US"/>
@@ -5428,13 +4443,12 @@
     </w:p>
     <w:p>
       <w:pPr>
-        <w:pStyle w:val="Heading1"/>
-        <w:jc w:val="both"/>
-        <w:rPr>
-          <w:lang w:val="en-US"/>
-        </w:rPr>
-      </w:pPr>
-      <w:bookmarkStart w:id="104" w:name="_Toc453947746"/>
+        <w:pStyle w:val="Heading2"/>
+        <w:rPr>
+          <w:lang w:val="en-US"/>
+        </w:rPr>
+      </w:pPr>
+      <w:bookmarkStart w:id="116" w:name="_Toc453949082"/>
       <w:proofErr w:type="spellStart"/>
       <w:r>
         <w:rPr>
@@ -5470,11 +4484,11 @@
         </w:rPr>
         <w:t>m_id_fun</w:t>
       </w:r>
-      <w:bookmarkEnd w:id="100"/>
-      <w:bookmarkEnd w:id="101"/>
-      <w:bookmarkEnd w:id="102"/>
-      <w:bookmarkEnd w:id="103"/>
-      <w:bookmarkEnd w:id="104"/>
+      <w:bookmarkEnd w:id="112"/>
+      <w:bookmarkEnd w:id="113"/>
+      <w:bookmarkEnd w:id="114"/>
+      <w:bookmarkEnd w:id="115"/>
+      <w:bookmarkEnd w:id="116"/>
       <w:proofErr w:type="spellEnd"/>
     </w:p>
     <w:p>
@@ -5513,7 +4527,8 @@
           <w:lang w:val="en-US"/>
         </w:rPr>
       </w:pPr>
-      <w:bookmarkStart w:id="105" w:name="_Toc453947747"/>
+      <w:bookmarkStart w:id="117" w:name="_Toc453949083"/>
+      <w:bookmarkStart w:id="118" w:name="_Toc453949140"/>
       <w:r>
         <w:rPr>
           <w:lang w:val="en-US"/>
@@ -5521,7 +4536,8 @@
         <w:lastRenderedPageBreak/>
         <w:t>Code generation</w:t>
       </w:r>
-      <w:bookmarkEnd w:id="105"/>
+      <w:bookmarkEnd w:id="117"/>
+      <w:bookmarkEnd w:id="118"/>
     </w:p>
     <w:p>
       <w:pPr>
@@ -5545,6 +4561,8 @@
           <w:lang w:val="en-US"/>
         </w:rPr>
       </w:pPr>
+      <w:bookmarkStart w:id="119" w:name="_Toc453949084"/>
+      <w:bookmarkStart w:id="120" w:name="_Toc453949141"/>
       <w:r>
         <w:rPr>
           <w:lang w:val="en-US"/>
@@ -5552,6 +4570,8 @@
         <w:lastRenderedPageBreak/>
         <w:t>Other parts</w:t>
       </w:r>
+      <w:bookmarkEnd w:id="119"/>
+      <w:bookmarkEnd w:id="120"/>
     </w:p>
     <w:p>
       <w:pPr>
@@ -7561,7 +6581,7 @@
 </file>
 
 <file path=customXml/itemProps1.xml><?xml version="1.0" encoding="utf-8"?>
-<ds:datastoreItem xmlns:ds="http://schemas.openxmlformats.org/officeDocument/2006/customXml" ds:itemID="{982B33AB-5229-4D93-8AE6-146BE1F26B0E}">
+<ds:datastoreItem xmlns:ds="http://schemas.openxmlformats.org/officeDocument/2006/customXml" ds:itemID="{6D68AC12-9EA9-471B-B0CF-BE40C7B19B84}">
   <ds:schemaRefs>
     <ds:schemaRef ds:uri="http://schemas.openxmlformats.org/officeDocument/2006/bibliography"/>
   </ds:schemaRefs>

</xml_diff>